<commit_message>
feat: update the pdf file
</commit_message>
<xml_diff>
--- a/Báo cáo/ThesisReport_quangvinh_Fix2.docx
+++ b/Báo cáo/ThesisReport_quangvinh_Fix2.docx
@@ -7324,20 +7324,16 @@
             <w:noProof/>
             <w:webHidden/>
           </w:rPr>
-        </w:r>
-        <w:r>
-          <w:rPr>
-            <w:noProof/>
-            <w:webHidden/>
-          </w:rPr>
           <w:fldChar w:fldCharType="separate"/>
         </w:r>
         <w:r>
           <w:rPr>
-            <w:noProof/>
-            <w:webHidden/>
-          </w:rPr>
-          <w:t>31</w:t>
+            <w:b/>
+            <w:bCs/>
+            <w:noProof/>
+            <w:webHidden/>
+          </w:rPr>
+          <w:t>Error! Bookmark not defined.</w:t>
         </w:r>
         <w:r>
           <w:rPr>
@@ -7409,7 +7405,7 @@
             <w:noProof/>
             <w:webHidden/>
           </w:rPr>
-          <w:t>32</w:t>
+          <w:t>31</w:t>
         </w:r>
         <w:r>
           <w:rPr>
@@ -7481,7 +7477,7 @@
             <w:noProof/>
             <w:webHidden/>
           </w:rPr>
-          <w:t>33</w:t>
+          <w:t>32</w:t>
         </w:r>
         <w:r>
           <w:rPr>
@@ -7553,7 +7549,7 @@
             <w:noProof/>
             <w:webHidden/>
           </w:rPr>
-          <w:t>34</w:t>
+          <w:t>33</w:t>
         </w:r>
         <w:r>
           <w:rPr>
@@ -7625,7 +7621,7 @@
             <w:noProof/>
             <w:webHidden/>
           </w:rPr>
-          <w:t>34</w:t>
+          <w:t>33</w:t>
         </w:r>
         <w:r>
           <w:rPr>
@@ -7697,7 +7693,7 @@
             <w:noProof/>
             <w:webHidden/>
           </w:rPr>
-          <w:t>35</w:t>
+          <w:t>34</w:t>
         </w:r>
         <w:r>
           <w:rPr>
@@ -7784,7 +7780,7 @@
             <w:noProof/>
             <w:webHidden/>
           </w:rPr>
-          <w:t>35</w:t>
+          <w:t>34</w:t>
         </w:r>
         <w:r>
           <w:rPr>
@@ -7856,7 +7852,7 @@
             <w:noProof/>
             <w:webHidden/>
           </w:rPr>
-          <w:t>36</w:t>
+          <w:t>35</w:t>
         </w:r>
         <w:r>
           <w:rPr>
@@ -7943,7 +7939,7 @@
             <w:noProof/>
             <w:webHidden/>
           </w:rPr>
-          <w:t>36</w:t>
+          <w:t>35</w:t>
         </w:r>
         <w:r>
           <w:rPr>
@@ -8023,7 +8019,7 @@
             <w:noProof/>
             <w:webHidden/>
           </w:rPr>
-          <w:t>37</w:t>
+          <w:t>36</w:t>
         </w:r>
         <w:r>
           <w:rPr>
@@ -8095,7 +8091,7 @@
             <w:noProof/>
             <w:webHidden/>
           </w:rPr>
-          <w:t>37</w:t>
+          <w:t>36</w:t>
         </w:r>
         <w:r>
           <w:rPr>
@@ -8167,7 +8163,7 @@
             <w:noProof/>
             <w:webHidden/>
           </w:rPr>
-          <w:t>37</w:t>
+          <w:t>36</w:t>
         </w:r>
         <w:r>
           <w:rPr>
@@ -8327,7 +8323,7 @@
             <w:noProof/>
             <w:webHidden/>
           </w:rPr>
-          <w:t>39</w:t>
+          <w:t>38</w:t>
         </w:r>
         <w:r>
           <w:rPr>
@@ -10747,20 +10743,16 @@
             <w:noProof/>
             <w:webHidden/>
           </w:rPr>
-        </w:r>
-        <w:r>
-          <w:rPr>
-            <w:noProof/>
-            <w:webHidden/>
-          </w:rPr>
           <w:fldChar w:fldCharType="separate"/>
         </w:r>
         <w:r>
           <w:rPr>
-            <w:noProof/>
-            <w:webHidden/>
-          </w:rPr>
-          <w:t>31</w:t>
+            <w:b/>
+            <w:bCs/>
+            <w:noProof/>
+            <w:webHidden/>
+          </w:rPr>
+          <w:t>Error! Bookmark not defined.</w:t>
         </w:r>
         <w:r>
           <w:rPr>
@@ -10844,7 +10836,7 @@
             <w:noProof/>
             <w:webHidden/>
           </w:rPr>
-          <w:t>32</w:t>
+          <w:t>31</w:t>
         </w:r>
         <w:r>
           <w:rPr>
@@ -10928,7 +10920,7 @@
             <w:noProof/>
             <w:webHidden/>
           </w:rPr>
-          <w:t>33</w:t>
+          <w:t>32</w:t>
         </w:r>
         <w:r>
           <w:rPr>
@@ -11427,7 +11419,7 @@
             <w:noProof/>
             <w:webHidden/>
           </w:rPr>
-          <w:t>35</w:t>
+          <w:t>34</w:t>
         </w:r>
         <w:r>
           <w:rPr>
@@ -11512,7 +11504,7 @@
             <w:noProof/>
             <w:webHidden/>
           </w:rPr>
-          <w:t>36</w:t>
+          <w:t>35</w:t>
         </w:r>
         <w:r>
           <w:rPr>
@@ -11597,7 +11589,7 @@
             <w:noProof/>
             <w:webHidden/>
           </w:rPr>
-          <w:t>36</w:t>
+          <w:t>35</w:t>
         </w:r>
         <w:r>
           <w:rPr>
@@ -11682,7 +11674,7 @@
             <w:noProof/>
             <w:webHidden/>
           </w:rPr>
-          <w:t>37</w:t>
+          <w:t>36</w:t>
         </w:r>
         <w:r>
           <w:rPr>
@@ -11767,7 +11759,7 @@
             <w:noProof/>
             <w:webHidden/>
           </w:rPr>
-          <w:t>37</w:t>
+          <w:t>36</w:t>
         </w:r>
         <w:r>
           <w:rPr>
@@ -11937,7 +11929,7 @@
             <w:noProof/>
             <w:webHidden/>
           </w:rPr>
-          <w:t>39</w:t>
+          <w:t>38</w:t>
         </w:r>
         <w:r>
           <w:rPr>
@@ -21318,6 +21310,9 @@
         <w:jc w:val="center"/>
       </w:pPr>
       <w:r>
+        <w:rPr>
+          <w:noProof/>
+        </w:rPr>
         <w:drawing>
           <wp:inline distT="0" distB="0" distL="0" distR="0" wp14:anchorId="0A4099B3" wp14:editId="45899209">
             <wp:extent cx="5579745" cy="2929890"/>
@@ -31854,7 +31849,7 @@
           <w:bCs/>
           <w:noProof/>
         </w:rPr>
-        <w:t>25</w:t>
+        <w:t>24</w:t>
       </w:r>
       <w:r>
         <w:rPr>
@@ -31934,16 +31929,7 @@
           <w:szCs w:val="26"/>
           <w:lang w:val="af-ZA"/>
         </w:rPr>
-        <w:t xml:space="preserve"> CARTO Basemap</w:t>
-      </w:r>
-      <w:r>
-        <w:rPr>
-          <w:bCs/>
-          <w:sz w:val="26"/>
-          <w:szCs w:val="26"/>
-          <w:lang w:val="af-ZA"/>
-        </w:rPr>
-        <w:t>)</w:t>
+        <w:t xml:space="preserve"> CARTO Basemap)</w:t>
       </w:r>
       <w:r>
         <w:rPr>
@@ -32257,7 +32243,7 @@
           <w:bCs/>
           <w:noProof/>
         </w:rPr>
-        <w:t>26</w:t>
+        <w:t>25</w:t>
       </w:r>
       <w:r>
         <w:rPr>
@@ -48592,6 +48578,7 @@
   <w:style w:type="character" w:default="1" w:styleId="DefaultParagraphFont">
     <w:name w:val="Default Paragraph Font"/>
     <w:uiPriority w:val="1"/>
+    <w:semiHidden/>
     <w:unhideWhenUsed/>
   </w:style>
   <w:style w:type="table" w:default="1" w:styleId="TableNormal">

</xml_diff>

<commit_message>
feat: some small changes and notes for the presentation
</commit_message>
<xml_diff>
--- a/Báo cáo/ThesisReport_quangvinh_Fix2.docx
+++ b/Báo cáo/ThesisReport_quangvinh_Fix2.docx
@@ -1633,7 +1633,7 @@
         <w:pStyle w:val="Heading1"/>
       </w:pPr>
       <w:bookmarkStart w:id="0" w:name="_Toc214470872"/>
-      <w:bookmarkStart w:id="1" w:name="_Toc216705273"/>
+      <w:bookmarkStart w:id="1" w:name="_Toc216719500"/>
       <w:r>
         <w:lastRenderedPageBreak/>
         <w:t>A</w:t>
@@ -2420,7 +2420,7 @@
       <w:pPr>
         <w:pStyle w:val="Heading1"/>
       </w:pPr>
-      <w:bookmarkStart w:id="2" w:name="_Toc216705274"/>
+      <w:bookmarkStart w:id="2" w:name="_Toc216719501"/>
       <w:r>
         <w:lastRenderedPageBreak/>
         <w:t>ABSTR</w:t>
@@ -2855,15 +2855,12 @@
       <w:pPr>
         <w:pStyle w:val="Heading1"/>
       </w:pPr>
-      <w:bookmarkStart w:id="3" w:name="_Toc216705275"/>
+      <w:bookmarkStart w:id="3" w:name="_Toc216719502"/>
       <w:r>
         <w:lastRenderedPageBreak/>
         <w:t>TABLE OF CONTENTS</w:t>
       </w:r>
       <w:bookmarkEnd w:id="3"/>
-      <w:r>
-        <w:t xml:space="preserve"> </w:t>
-      </w:r>
     </w:p>
     <w:p>
       <w:pPr>
@@ -2897,7 +2894,7 @@
         </w:rPr>
         <w:fldChar w:fldCharType="separate"/>
       </w:r>
-      <w:hyperlink w:anchor="_Toc216705273" w:history="1">
+      <w:hyperlink w:anchor="_Toc216719500" w:history="1">
         <w:r>
           <w:rPr>
             <w:rStyle w:val="Hyperlink"/>
@@ -2924,7 +2921,7 @@
             <w:noProof/>
             <w:webHidden/>
           </w:rPr>
-          <w:instrText xml:space="preserve"> PAGEREF _Toc216705273 \h </w:instrText>
+          <w:instrText xml:space="preserve"> PAGEREF _Toc216719500 \h </w:instrText>
         </w:r>
         <w:r>
           <w:rPr>
@@ -2966,7 +2963,7 @@
           <w14:ligatures w14:val="standardContextual"/>
         </w:rPr>
       </w:pPr>
-      <w:hyperlink w:anchor="_Toc216705274" w:history="1">
+      <w:hyperlink w:anchor="_Toc216719501" w:history="1">
         <w:r>
           <w:rPr>
             <w:rStyle w:val="Hyperlink"/>
@@ -3008,7 +3005,7 @@
             <w:noProof/>
             <w:webHidden/>
           </w:rPr>
-          <w:instrText xml:space="preserve"> PAGEREF _Toc216705274 \h </w:instrText>
+          <w:instrText xml:space="preserve"> PAGEREF _Toc216719501 \h </w:instrText>
         </w:r>
         <w:r>
           <w:rPr>
@@ -3050,7 +3047,7 @@
           <w14:ligatures w14:val="standardContextual"/>
         </w:rPr>
       </w:pPr>
-      <w:hyperlink w:anchor="_Toc216705275" w:history="1">
+      <w:hyperlink w:anchor="_Toc216719502" w:history="1">
         <w:r>
           <w:rPr>
             <w:rStyle w:val="Hyperlink"/>
@@ -3077,7 +3074,7 @@
             <w:noProof/>
             <w:webHidden/>
           </w:rPr>
-          <w:instrText xml:space="preserve"> PAGEREF _Toc216705275 \h </w:instrText>
+          <w:instrText xml:space="preserve"> PAGEREF _Toc216719502 \h </w:instrText>
         </w:r>
         <w:r>
           <w:rPr>
@@ -3119,7 +3116,7 @@
           <w14:ligatures w14:val="standardContextual"/>
         </w:rPr>
       </w:pPr>
-      <w:hyperlink w:anchor="_Toc216705276" w:history="1">
+      <w:hyperlink w:anchor="_Toc216719503" w:history="1">
         <w:r>
           <w:rPr>
             <w:rStyle w:val="Hyperlink"/>
@@ -3147,7 +3144,7 @@
             <w:noProof/>
             <w:webHidden/>
           </w:rPr>
-          <w:instrText xml:space="preserve"> PAGEREF _Toc216705276 \h </w:instrText>
+          <w:instrText xml:space="preserve"> PAGEREF _Toc216719503 \h </w:instrText>
         </w:r>
         <w:r>
           <w:rPr>
@@ -3189,7 +3186,7 @@
           <w14:ligatures w14:val="standardContextual"/>
         </w:rPr>
       </w:pPr>
-      <w:hyperlink w:anchor="_Toc216705277" w:history="1">
+      <w:hyperlink w:anchor="_Toc216719504" w:history="1">
         <w:r>
           <w:rPr>
             <w:rStyle w:val="Hyperlink"/>
@@ -3217,7 +3214,7 @@
             <w:noProof/>
             <w:webHidden/>
           </w:rPr>
-          <w:instrText xml:space="preserve"> PAGEREF _Toc216705277 \h </w:instrText>
+          <w:instrText xml:space="preserve"> PAGEREF _Toc216719504 \h </w:instrText>
         </w:r>
         <w:r>
           <w:rPr>
@@ -3259,7 +3256,7 @@
           <w14:ligatures w14:val="standardContextual"/>
         </w:rPr>
       </w:pPr>
-      <w:hyperlink w:anchor="_Toc216705278" w:history="1">
+      <w:hyperlink w:anchor="_Toc216719505" w:history="1">
         <w:r>
           <w:rPr>
             <w:rStyle w:val="Hyperlink"/>
@@ -3296,7 +3293,7 @@
             <w:noProof/>
             <w:webHidden/>
           </w:rPr>
-          <w:instrText xml:space="preserve"> PAGEREF _Toc216705278 \h </w:instrText>
+          <w:instrText xml:space="preserve"> PAGEREF _Toc216719505 \h </w:instrText>
         </w:r>
         <w:r>
           <w:rPr>
@@ -3338,7 +3335,7 @@
           <w14:ligatures w14:val="standardContextual"/>
         </w:rPr>
       </w:pPr>
-      <w:hyperlink w:anchor="_Toc216705279" w:history="1">
+      <w:hyperlink w:anchor="_Toc216719506" w:history="1">
         <w:r>
           <w:rPr>
             <w:rStyle w:val="Hyperlink"/>
@@ -3396,7 +3393,7 @@
             <w:noProof/>
             <w:webHidden/>
           </w:rPr>
-          <w:instrText xml:space="preserve"> PAGEREF _Toc216705279 \h </w:instrText>
+          <w:instrText xml:space="preserve"> PAGEREF _Toc216719506 \h </w:instrText>
         </w:r>
         <w:r>
           <w:rPr>
@@ -3441,7 +3438,7 @@
           <w14:ligatures w14:val="standardContextual"/>
         </w:rPr>
       </w:pPr>
-      <w:hyperlink w:anchor="_Toc216705280" w:history="1">
+      <w:hyperlink w:anchor="_Toc216719507" w:history="1">
         <w:r>
           <w:rPr>
             <w:rStyle w:val="Hyperlink"/>
@@ -3476,7 +3473,7 @@
             <w:noProof/>
             <w:webHidden/>
           </w:rPr>
-          <w:instrText xml:space="preserve"> PAGEREF _Toc216705280 \h </w:instrText>
+          <w:instrText xml:space="preserve"> PAGEREF _Toc216719507 \h </w:instrText>
         </w:r>
         <w:r>
           <w:rPr>
@@ -3521,7 +3518,7 @@
           <w14:ligatures w14:val="standardContextual"/>
         </w:rPr>
       </w:pPr>
-      <w:hyperlink w:anchor="_Toc216705281" w:history="1">
+      <w:hyperlink w:anchor="_Toc216719508" w:history="1">
         <w:r>
           <w:rPr>
             <w:rStyle w:val="Hyperlink"/>
@@ -3548,7 +3545,7 @@
             <w:noProof/>
             <w:webHidden/>
           </w:rPr>
-          <w:instrText xml:space="preserve"> PAGEREF _Toc216705281 \h </w:instrText>
+          <w:instrText xml:space="preserve"> PAGEREF _Toc216719508 \h </w:instrText>
         </w:r>
         <w:r>
           <w:rPr>
@@ -3593,7 +3590,7 @@
           <w14:ligatures w14:val="standardContextual"/>
         </w:rPr>
       </w:pPr>
-      <w:hyperlink w:anchor="_Toc216705282" w:history="1">
+      <w:hyperlink w:anchor="_Toc216719509" w:history="1">
         <w:r>
           <w:rPr>
             <w:rStyle w:val="Hyperlink"/>
@@ -3628,7 +3625,7 @@
             <w:noProof/>
             <w:webHidden/>
           </w:rPr>
-          <w:instrText xml:space="preserve"> PAGEREF _Toc216705282 \h </w:instrText>
+          <w:instrText xml:space="preserve"> PAGEREF _Toc216719509 \h </w:instrText>
         </w:r>
         <w:r>
           <w:rPr>
@@ -3673,7 +3670,7 @@
           <w14:ligatures w14:val="standardContextual"/>
         </w:rPr>
       </w:pPr>
-      <w:hyperlink w:anchor="_Toc216705283" w:history="1">
+      <w:hyperlink w:anchor="_Toc216719510" w:history="1">
         <w:r>
           <w:rPr>
             <w:rStyle w:val="Hyperlink"/>
@@ -3701,7 +3698,7 @@
             <w:noProof/>
             <w:webHidden/>
           </w:rPr>
-          <w:instrText xml:space="preserve"> PAGEREF _Toc216705283 \h </w:instrText>
+          <w:instrText xml:space="preserve"> PAGEREF _Toc216719510 \h </w:instrText>
         </w:r>
         <w:r>
           <w:rPr>
@@ -3746,7 +3743,7 @@
           <w14:ligatures w14:val="standardContextual"/>
         </w:rPr>
       </w:pPr>
-      <w:hyperlink w:anchor="_Toc216705284" w:history="1">
+      <w:hyperlink w:anchor="_Toc216719511" w:history="1">
         <w:r>
           <w:rPr>
             <w:rStyle w:val="Hyperlink"/>
@@ -3774,7 +3771,7 @@
             <w:noProof/>
             <w:webHidden/>
           </w:rPr>
-          <w:instrText xml:space="preserve"> PAGEREF _Toc216705284 \h </w:instrText>
+          <w:instrText xml:space="preserve"> PAGEREF _Toc216719511 \h </w:instrText>
         </w:r>
         <w:r>
           <w:rPr>
@@ -3819,7 +3816,7 @@
           <w14:ligatures w14:val="standardContextual"/>
         </w:rPr>
       </w:pPr>
-      <w:hyperlink w:anchor="_Toc216705285" w:history="1">
+      <w:hyperlink w:anchor="_Toc216719512" w:history="1">
         <w:r>
           <w:rPr>
             <w:rStyle w:val="Hyperlink"/>
@@ -3854,7 +3851,7 @@
             <w:noProof/>
             <w:webHidden/>
           </w:rPr>
-          <w:instrText xml:space="preserve"> PAGEREF _Toc216705285 \h </w:instrText>
+          <w:instrText xml:space="preserve"> PAGEREF _Toc216719512 \h </w:instrText>
         </w:r>
         <w:r>
           <w:rPr>
@@ -3899,7 +3896,7 @@
           <w14:ligatures w14:val="standardContextual"/>
         </w:rPr>
       </w:pPr>
-      <w:hyperlink w:anchor="_Toc216705286" w:history="1">
+      <w:hyperlink w:anchor="_Toc216719513" w:history="1">
         <w:r>
           <w:rPr>
             <w:rStyle w:val="Hyperlink"/>
@@ -3934,7 +3931,7 @@
             <w:noProof/>
             <w:webHidden/>
           </w:rPr>
-          <w:instrText xml:space="preserve"> PAGEREF _Toc216705286 \h </w:instrText>
+          <w:instrText xml:space="preserve"> PAGEREF _Toc216719513 \h </w:instrText>
         </w:r>
         <w:r>
           <w:rPr>
@@ -3979,7 +3976,7 @@
           <w14:ligatures w14:val="standardContextual"/>
         </w:rPr>
       </w:pPr>
-      <w:hyperlink w:anchor="_Toc216705287" w:history="1">
+      <w:hyperlink w:anchor="_Toc216719514" w:history="1">
         <w:r>
           <w:rPr>
             <w:rStyle w:val="Hyperlink"/>
@@ -4006,7 +4003,7 @@
             <w:noProof/>
             <w:webHidden/>
           </w:rPr>
-          <w:instrText xml:space="preserve"> PAGEREF _Toc216705287 \h </w:instrText>
+          <w:instrText xml:space="preserve"> PAGEREF _Toc216719514 \h </w:instrText>
         </w:r>
         <w:r>
           <w:rPr>
@@ -4048,7 +4045,7 @@
           <w14:ligatures w14:val="standardContextual"/>
         </w:rPr>
       </w:pPr>
-      <w:hyperlink w:anchor="_Toc216705288" w:history="1">
+      <w:hyperlink w:anchor="_Toc216719515" w:history="1">
         <w:r>
           <w:rPr>
             <w:rStyle w:val="Hyperlink"/>
@@ -4075,7 +4072,7 @@
             <w:noProof/>
             <w:webHidden/>
           </w:rPr>
-          <w:instrText xml:space="preserve"> PAGEREF _Toc216705288 \h </w:instrText>
+          <w:instrText xml:space="preserve"> PAGEREF _Toc216719515 \h </w:instrText>
         </w:r>
         <w:r>
           <w:rPr>
@@ -4120,7 +4117,7 @@
           <w14:ligatures w14:val="standardContextual"/>
         </w:rPr>
       </w:pPr>
-      <w:hyperlink w:anchor="_Toc216705289" w:history="1">
+      <w:hyperlink w:anchor="_Toc216719516" w:history="1">
         <w:r>
           <w:rPr>
             <w:rStyle w:val="Hyperlink"/>
@@ -4147,7 +4144,7 @@
             <w:noProof/>
             <w:webHidden/>
           </w:rPr>
-          <w:instrText xml:space="preserve"> PAGEREF _Toc216705289 \h </w:instrText>
+          <w:instrText xml:space="preserve"> PAGEREF _Toc216719516 \h </w:instrText>
         </w:r>
         <w:r>
           <w:rPr>
@@ -4192,7 +4189,7 @@
           <w14:ligatures w14:val="standardContextual"/>
         </w:rPr>
       </w:pPr>
-      <w:hyperlink w:anchor="_Toc216705290" w:history="1">
+      <w:hyperlink w:anchor="_Toc216719517" w:history="1">
         <w:r>
           <w:rPr>
             <w:rStyle w:val="Hyperlink"/>
@@ -4219,7 +4216,7 @@
             <w:noProof/>
             <w:webHidden/>
           </w:rPr>
-          <w:instrText xml:space="preserve"> PAGEREF _Toc216705290 \h </w:instrText>
+          <w:instrText xml:space="preserve"> PAGEREF _Toc216719517 \h </w:instrText>
         </w:r>
         <w:r>
           <w:rPr>
@@ -4264,7 +4261,7 @@
           <w14:ligatures w14:val="standardContextual"/>
         </w:rPr>
       </w:pPr>
-      <w:hyperlink w:anchor="_Toc216705291" w:history="1">
+      <w:hyperlink w:anchor="_Toc216719518" w:history="1">
         <w:r>
           <w:rPr>
             <w:rStyle w:val="Hyperlink"/>
@@ -4291,7 +4288,7 @@
             <w:noProof/>
             <w:webHidden/>
           </w:rPr>
-          <w:instrText xml:space="preserve"> PAGEREF _Toc216705291 \h </w:instrText>
+          <w:instrText xml:space="preserve"> PAGEREF _Toc216719518 \h </w:instrText>
         </w:r>
         <w:r>
           <w:rPr>
@@ -4336,7 +4333,7 @@
           <w14:ligatures w14:val="standardContextual"/>
         </w:rPr>
       </w:pPr>
-      <w:hyperlink w:anchor="_Toc216705292" w:history="1">
+      <w:hyperlink w:anchor="_Toc216719519" w:history="1">
         <w:r>
           <w:rPr>
             <w:rStyle w:val="Hyperlink"/>
@@ -4371,7 +4368,7 @@
             <w:noProof/>
             <w:webHidden/>
           </w:rPr>
-          <w:instrText xml:space="preserve"> PAGEREF _Toc216705292 \h </w:instrText>
+          <w:instrText xml:space="preserve"> PAGEREF _Toc216719519 \h </w:instrText>
         </w:r>
         <w:r>
           <w:rPr>
@@ -4416,7 +4413,7 @@
           <w14:ligatures w14:val="standardContextual"/>
         </w:rPr>
       </w:pPr>
-      <w:hyperlink w:anchor="_Toc216705293" w:history="1">
+      <w:hyperlink w:anchor="_Toc216719520" w:history="1">
         <w:r>
           <w:rPr>
             <w:rStyle w:val="Hyperlink"/>
@@ -4443,7 +4440,7 @@
             <w:noProof/>
             <w:webHidden/>
           </w:rPr>
-          <w:instrText xml:space="preserve"> PAGEREF _Toc216705293 \h </w:instrText>
+          <w:instrText xml:space="preserve"> PAGEREF _Toc216719520 \h </w:instrText>
         </w:r>
         <w:r>
           <w:rPr>
@@ -4488,7 +4485,7 @@
           <w14:ligatures w14:val="standardContextual"/>
         </w:rPr>
       </w:pPr>
-      <w:hyperlink w:anchor="_Toc216705294" w:history="1">
+      <w:hyperlink w:anchor="_Toc216719521" w:history="1">
         <w:r>
           <w:rPr>
             <w:rStyle w:val="Hyperlink"/>
@@ -4515,7 +4512,7 @@
             <w:noProof/>
             <w:webHidden/>
           </w:rPr>
-          <w:instrText xml:space="preserve"> PAGEREF _Toc216705294 \h </w:instrText>
+          <w:instrText xml:space="preserve"> PAGEREF _Toc216719521 \h </w:instrText>
         </w:r>
         <w:r>
           <w:rPr>
@@ -4560,7 +4557,7 @@
           <w14:ligatures w14:val="standardContextual"/>
         </w:rPr>
       </w:pPr>
-      <w:hyperlink w:anchor="_Toc216705295" w:history="1">
+      <w:hyperlink w:anchor="_Toc216719522" w:history="1">
         <w:r>
           <w:rPr>
             <w:rStyle w:val="Hyperlink"/>
@@ -4587,7 +4584,7 @@
             <w:noProof/>
             <w:webHidden/>
           </w:rPr>
-          <w:instrText xml:space="preserve"> PAGEREF _Toc216705295 \h </w:instrText>
+          <w:instrText xml:space="preserve"> PAGEREF _Toc216719522 \h </w:instrText>
         </w:r>
         <w:r>
           <w:rPr>
@@ -4632,7 +4629,7 @@
           <w14:ligatures w14:val="standardContextual"/>
         </w:rPr>
       </w:pPr>
-      <w:hyperlink w:anchor="_Toc216705296" w:history="1">
+      <w:hyperlink w:anchor="_Toc216719523" w:history="1">
         <w:r>
           <w:rPr>
             <w:rStyle w:val="Hyperlink"/>
@@ -4659,7 +4656,7 @@
             <w:noProof/>
             <w:webHidden/>
           </w:rPr>
-          <w:instrText xml:space="preserve"> PAGEREF _Toc216705296 \h </w:instrText>
+          <w:instrText xml:space="preserve"> PAGEREF _Toc216719523 \h </w:instrText>
         </w:r>
         <w:r>
           <w:rPr>
@@ -4704,7 +4701,7 @@
           <w14:ligatures w14:val="standardContextual"/>
         </w:rPr>
       </w:pPr>
-      <w:hyperlink w:anchor="_Toc216705297" w:history="1">
+      <w:hyperlink w:anchor="_Toc216719524" w:history="1">
         <w:r>
           <w:rPr>
             <w:rStyle w:val="Hyperlink"/>
@@ -4731,7 +4728,7 @@
             <w:noProof/>
             <w:webHidden/>
           </w:rPr>
-          <w:instrText xml:space="preserve"> PAGEREF _Toc216705297 \h </w:instrText>
+          <w:instrText xml:space="preserve"> PAGEREF _Toc216719524 \h </w:instrText>
         </w:r>
         <w:r>
           <w:rPr>
@@ -4776,7 +4773,7 @@
           <w14:ligatures w14:val="standardContextual"/>
         </w:rPr>
       </w:pPr>
-      <w:hyperlink w:anchor="_Toc216705298" w:history="1">
+      <w:hyperlink w:anchor="_Toc216719525" w:history="1">
         <w:r>
           <w:rPr>
             <w:rStyle w:val="Hyperlink"/>
@@ -4803,7 +4800,7 @@
             <w:noProof/>
             <w:webHidden/>
           </w:rPr>
-          <w:instrText xml:space="preserve"> PAGEREF _Toc216705298 \h </w:instrText>
+          <w:instrText xml:space="preserve"> PAGEREF _Toc216719525 \h </w:instrText>
         </w:r>
         <w:r>
           <w:rPr>
@@ -4848,7 +4845,7 @@
           <w14:ligatures w14:val="standardContextual"/>
         </w:rPr>
       </w:pPr>
-      <w:hyperlink w:anchor="_Toc216705299" w:history="1">
+      <w:hyperlink w:anchor="_Toc216719526" w:history="1">
         <w:r>
           <w:rPr>
             <w:rStyle w:val="Hyperlink"/>
@@ -4875,7 +4872,7 @@
             <w:noProof/>
             <w:webHidden/>
           </w:rPr>
-          <w:instrText xml:space="preserve"> PAGEREF _Toc216705299 \h </w:instrText>
+          <w:instrText xml:space="preserve"> PAGEREF _Toc216719526 \h </w:instrText>
         </w:r>
         <w:r>
           <w:rPr>
@@ -4920,7 +4917,7 @@
           <w14:ligatures w14:val="standardContextual"/>
         </w:rPr>
       </w:pPr>
-      <w:hyperlink w:anchor="_Toc216705300" w:history="1">
+      <w:hyperlink w:anchor="_Toc216719527" w:history="1">
         <w:r>
           <w:rPr>
             <w:rStyle w:val="Hyperlink"/>
@@ -4947,7 +4944,7 @@
             <w:noProof/>
             <w:webHidden/>
           </w:rPr>
-          <w:instrText xml:space="preserve"> PAGEREF _Toc216705300 \h </w:instrText>
+          <w:instrText xml:space="preserve"> PAGEREF _Toc216719527 \h </w:instrText>
         </w:r>
         <w:r>
           <w:rPr>
@@ -4992,7 +4989,7 @@
           <w14:ligatures w14:val="standardContextual"/>
         </w:rPr>
       </w:pPr>
-      <w:hyperlink w:anchor="_Toc216705301" w:history="1">
+      <w:hyperlink w:anchor="_Toc216719528" w:history="1">
         <w:r>
           <w:rPr>
             <w:rStyle w:val="Hyperlink"/>
@@ -5019,7 +5016,7 @@
             <w:noProof/>
             <w:webHidden/>
           </w:rPr>
-          <w:instrText xml:space="preserve"> PAGEREF _Toc216705301 \h </w:instrText>
+          <w:instrText xml:space="preserve"> PAGEREF _Toc216719528 \h </w:instrText>
         </w:r>
         <w:r>
           <w:rPr>
@@ -5064,7 +5061,7 @@
           <w14:ligatures w14:val="standardContextual"/>
         </w:rPr>
       </w:pPr>
-      <w:hyperlink w:anchor="_Toc216705302" w:history="1">
+      <w:hyperlink w:anchor="_Toc216719529" w:history="1">
         <w:r>
           <w:rPr>
             <w:rStyle w:val="Hyperlink"/>
@@ -5091,7 +5088,7 @@
             <w:noProof/>
             <w:webHidden/>
           </w:rPr>
-          <w:instrText xml:space="preserve"> PAGEREF _Toc216705302 \h </w:instrText>
+          <w:instrText xml:space="preserve"> PAGEREF _Toc216719529 \h </w:instrText>
         </w:r>
         <w:r>
           <w:rPr>
@@ -5136,7 +5133,7 @@
           <w14:ligatures w14:val="standardContextual"/>
         </w:rPr>
       </w:pPr>
-      <w:hyperlink w:anchor="_Toc216705303" w:history="1">
+      <w:hyperlink w:anchor="_Toc216719530" w:history="1">
         <w:r>
           <w:rPr>
             <w:rStyle w:val="Hyperlink"/>
@@ -5163,7 +5160,7 @@
             <w:noProof/>
             <w:webHidden/>
           </w:rPr>
-          <w:instrText xml:space="preserve"> PAGEREF _Toc216705303 \h </w:instrText>
+          <w:instrText xml:space="preserve"> PAGEREF _Toc216719530 \h </w:instrText>
         </w:r>
         <w:r>
           <w:rPr>
@@ -5205,7 +5202,7 @@
           <w14:ligatures w14:val="standardContextual"/>
         </w:rPr>
       </w:pPr>
-      <w:hyperlink w:anchor="_Toc216705304" w:history="1">
+      <w:hyperlink w:anchor="_Toc216719531" w:history="1">
         <w:r>
           <w:rPr>
             <w:rStyle w:val="Hyperlink"/>
@@ -5232,7 +5229,7 @@
             <w:noProof/>
             <w:webHidden/>
           </w:rPr>
-          <w:instrText xml:space="preserve"> PAGEREF _Toc216705304 \h </w:instrText>
+          <w:instrText xml:space="preserve"> PAGEREF _Toc216719531 \h </w:instrText>
         </w:r>
         <w:r>
           <w:rPr>
@@ -5277,7 +5274,7 @@
           <w14:ligatures w14:val="standardContextual"/>
         </w:rPr>
       </w:pPr>
-      <w:hyperlink w:anchor="_Toc216705305" w:history="1">
+      <w:hyperlink w:anchor="_Toc216719532" w:history="1">
         <w:r>
           <w:rPr>
             <w:rStyle w:val="Hyperlink"/>
@@ -5304,7 +5301,7 @@
             <w:noProof/>
             <w:webHidden/>
           </w:rPr>
-          <w:instrText xml:space="preserve"> PAGEREF _Toc216705305 \h </w:instrText>
+          <w:instrText xml:space="preserve"> PAGEREF _Toc216719532 \h </w:instrText>
         </w:r>
         <w:r>
           <w:rPr>
@@ -5349,7 +5346,7 @@
           <w14:ligatures w14:val="standardContextual"/>
         </w:rPr>
       </w:pPr>
-      <w:hyperlink w:anchor="_Toc216705306" w:history="1">
+      <w:hyperlink w:anchor="_Toc216719533" w:history="1">
         <w:r>
           <w:rPr>
             <w:rStyle w:val="Hyperlink"/>
@@ -5376,7 +5373,7 @@
             <w:noProof/>
             <w:webHidden/>
           </w:rPr>
-          <w:instrText xml:space="preserve"> PAGEREF _Toc216705306 \h </w:instrText>
+          <w:instrText xml:space="preserve"> PAGEREF _Toc216719533 \h </w:instrText>
         </w:r>
         <w:r>
           <w:rPr>
@@ -5421,7 +5418,7 @@
           <w14:ligatures w14:val="standardContextual"/>
         </w:rPr>
       </w:pPr>
-      <w:hyperlink w:anchor="_Toc216705307" w:history="1">
+      <w:hyperlink w:anchor="_Toc216719534" w:history="1">
         <w:r>
           <w:rPr>
             <w:rStyle w:val="Hyperlink"/>
@@ -5448,7 +5445,7 @@
             <w:noProof/>
             <w:webHidden/>
           </w:rPr>
-          <w:instrText xml:space="preserve"> PAGEREF _Toc216705307 \h </w:instrText>
+          <w:instrText xml:space="preserve"> PAGEREF _Toc216719534 \h </w:instrText>
         </w:r>
         <w:r>
           <w:rPr>
@@ -5493,7 +5490,7 @@
           <w14:ligatures w14:val="standardContextual"/>
         </w:rPr>
       </w:pPr>
-      <w:hyperlink w:anchor="_Toc216705308" w:history="1">
+      <w:hyperlink w:anchor="_Toc216719535" w:history="1">
         <w:r>
           <w:rPr>
             <w:rStyle w:val="Hyperlink"/>
@@ -5520,7 +5517,7 @@
             <w:noProof/>
             <w:webHidden/>
           </w:rPr>
-          <w:instrText xml:space="preserve"> PAGEREF _Toc216705308 \h </w:instrText>
+          <w:instrText xml:space="preserve"> PAGEREF _Toc216719535 \h </w:instrText>
         </w:r>
         <w:r>
           <w:rPr>
@@ -5565,7 +5562,7 @@
           <w14:ligatures w14:val="standardContextual"/>
         </w:rPr>
       </w:pPr>
-      <w:hyperlink w:anchor="_Toc216705309" w:history="1">
+      <w:hyperlink w:anchor="_Toc216719536" w:history="1">
         <w:r>
           <w:rPr>
             <w:rStyle w:val="Hyperlink"/>
@@ -5592,7 +5589,7 @@
             <w:noProof/>
             <w:webHidden/>
           </w:rPr>
-          <w:instrText xml:space="preserve"> PAGEREF _Toc216705309 \h </w:instrText>
+          <w:instrText xml:space="preserve"> PAGEREF _Toc216719536 \h </w:instrText>
         </w:r>
         <w:r>
           <w:rPr>
@@ -5637,7 +5634,7 @@
           <w14:ligatures w14:val="standardContextual"/>
         </w:rPr>
       </w:pPr>
-      <w:hyperlink w:anchor="_Toc216705310" w:history="1">
+      <w:hyperlink w:anchor="_Toc216719537" w:history="1">
         <w:r>
           <w:rPr>
             <w:rStyle w:val="Hyperlink"/>
@@ -5664,7 +5661,7 @@
             <w:noProof/>
             <w:webHidden/>
           </w:rPr>
-          <w:instrText xml:space="preserve"> PAGEREF _Toc216705310 \h </w:instrText>
+          <w:instrText xml:space="preserve"> PAGEREF _Toc216719537 \h </w:instrText>
         </w:r>
         <w:r>
           <w:rPr>
@@ -5709,7 +5706,7 @@
           <w14:ligatures w14:val="standardContextual"/>
         </w:rPr>
       </w:pPr>
-      <w:hyperlink w:anchor="_Toc216705311" w:history="1">
+      <w:hyperlink w:anchor="_Toc216719538" w:history="1">
         <w:r>
           <w:rPr>
             <w:rStyle w:val="Hyperlink"/>
@@ -5736,7 +5733,7 @@
             <w:noProof/>
             <w:webHidden/>
           </w:rPr>
-          <w:instrText xml:space="preserve"> PAGEREF _Toc216705311 \h </w:instrText>
+          <w:instrText xml:space="preserve"> PAGEREF _Toc216719538 \h </w:instrText>
         </w:r>
         <w:r>
           <w:rPr>
@@ -5781,7 +5778,7 @@
           <w14:ligatures w14:val="standardContextual"/>
         </w:rPr>
       </w:pPr>
-      <w:hyperlink w:anchor="_Toc216705312" w:history="1">
+      <w:hyperlink w:anchor="_Toc216719539" w:history="1">
         <w:r>
           <w:rPr>
             <w:rStyle w:val="Hyperlink"/>
@@ -5808,7 +5805,7 @@
             <w:noProof/>
             <w:webHidden/>
           </w:rPr>
-          <w:instrText xml:space="preserve"> PAGEREF _Toc216705312 \h </w:instrText>
+          <w:instrText xml:space="preserve"> PAGEREF _Toc216719539 \h </w:instrText>
         </w:r>
         <w:r>
           <w:rPr>
@@ -5853,7 +5850,7 @@
           <w14:ligatures w14:val="standardContextual"/>
         </w:rPr>
       </w:pPr>
-      <w:hyperlink w:anchor="_Toc216705313" w:history="1">
+      <w:hyperlink w:anchor="_Toc216719540" w:history="1">
         <w:r>
           <w:rPr>
             <w:rStyle w:val="Hyperlink"/>
@@ -5880,7 +5877,7 @@
             <w:noProof/>
             <w:webHidden/>
           </w:rPr>
-          <w:instrText xml:space="preserve"> PAGEREF _Toc216705313 \h </w:instrText>
+          <w:instrText xml:space="preserve"> PAGEREF _Toc216719540 \h </w:instrText>
         </w:r>
         <w:r>
           <w:rPr>
@@ -5925,7 +5922,7 @@
           <w14:ligatures w14:val="standardContextual"/>
         </w:rPr>
       </w:pPr>
-      <w:hyperlink w:anchor="_Toc216705314" w:history="1">
+      <w:hyperlink w:anchor="_Toc216719541" w:history="1">
         <w:r>
           <w:rPr>
             <w:rStyle w:val="Hyperlink"/>
@@ -5952,7 +5949,7 @@
             <w:noProof/>
             <w:webHidden/>
           </w:rPr>
-          <w:instrText xml:space="preserve"> PAGEREF _Toc216705314 \h </w:instrText>
+          <w:instrText xml:space="preserve"> PAGEREF _Toc216719541 \h </w:instrText>
         </w:r>
         <w:r>
           <w:rPr>
@@ -5994,7 +5991,7 @@
           <w14:ligatures w14:val="standardContextual"/>
         </w:rPr>
       </w:pPr>
-      <w:hyperlink w:anchor="_Toc216705315" w:history="1">
+      <w:hyperlink w:anchor="_Toc216719542" w:history="1">
         <w:r>
           <w:rPr>
             <w:rStyle w:val="Hyperlink"/>
@@ -6021,7 +6018,7 @@
             <w:noProof/>
             <w:webHidden/>
           </w:rPr>
-          <w:instrText xml:space="preserve"> PAGEREF _Toc216705315 \h </w:instrText>
+          <w:instrText xml:space="preserve"> PAGEREF _Toc216719542 \h </w:instrText>
         </w:r>
         <w:r>
           <w:rPr>
@@ -6066,7 +6063,7 @@
           <w14:ligatures w14:val="standardContextual"/>
         </w:rPr>
       </w:pPr>
-      <w:hyperlink w:anchor="_Toc216705316" w:history="1">
+      <w:hyperlink w:anchor="_Toc216719543" w:history="1">
         <w:r>
           <w:rPr>
             <w:rStyle w:val="Hyperlink"/>
@@ -6093,7 +6090,7 @@
             <w:noProof/>
             <w:webHidden/>
           </w:rPr>
-          <w:instrText xml:space="preserve"> PAGEREF _Toc216705316 \h </w:instrText>
+          <w:instrText xml:space="preserve"> PAGEREF _Toc216719543 \h </w:instrText>
         </w:r>
         <w:r>
           <w:rPr>
@@ -6138,7 +6135,7 @@
           <w14:ligatures w14:val="standardContextual"/>
         </w:rPr>
       </w:pPr>
-      <w:hyperlink w:anchor="_Toc216705317" w:history="1">
+      <w:hyperlink w:anchor="_Toc216719544" w:history="1">
         <w:r>
           <w:rPr>
             <w:rStyle w:val="Hyperlink"/>
@@ -6165,7 +6162,7 @@
             <w:noProof/>
             <w:webHidden/>
           </w:rPr>
-          <w:instrText xml:space="preserve"> PAGEREF _Toc216705317 \h </w:instrText>
+          <w:instrText xml:space="preserve"> PAGEREF _Toc216719544 \h </w:instrText>
         </w:r>
         <w:r>
           <w:rPr>
@@ -6210,7 +6207,7 @@
           <w14:ligatures w14:val="standardContextual"/>
         </w:rPr>
       </w:pPr>
-      <w:hyperlink w:anchor="_Toc216705318" w:history="1">
+      <w:hyperlink w:anchor="_Toc216719545" w:history="1">
         <w:r>
           <w:rPr>
             <w:rStyle w:val="Hyperlink"/>
@@ -6237,7 +6234,7 @@
             <w:noProof/>
             <w:webHidden/>
           </w:rPr>
-          <w:instrText xml:space="preserve"> PAGEREF _Toc216705318 \h </w:instrText>
+          <w:instrText xml:space="preserve"> PAGEREF _Toc216719545 \h </w:instrText>
         </w:r>
         <w:r>
           <w:rPr>
@@ -6282,7 +6279,7 @@
           <w14:ligatures w14:val="standardContextual"/>
         </w:rPr>
       </w:pPr>
-      <w:hyperlink w:anchor="_Toc216705319" w:history="1">
+      <w:hyperlink w:anchor="_Toc216719546" w:history="1">
         <w:r>
           <w:rPr>
             <w:rStyle w:val="Hyperlink"/>
@@ -6309,7 +6306,7 @@
             <w:noProof/>
             <w:webHidden/>
           </w:rPr>
-          <w:instrText xml:space="preserve"> PAGEREF _Toc216705319 \h </w:instrText>
+          <w:instrText xml:space="preserve"> PAGEREF _Toc216719546 \h </w:instrText>
         </w:r>
         <w:r>
           <w:rPr>
@@ -6354,7 +6351,7 @@
           <w14:ligatures w14:val="standardContextual"/>
         </w:rPr>
       </w:pPr>
-      <w:hyperlink w:anchor="_Toc216705320" w:history="1">
+      <w:hyperlink w:anchor="_Toc216719547" w:history="1">
         <w:r>
           <w:rPr>
             <w:rStyle w:val="Hyperlink"/>
@@ -6381,7 +6378,7 @@
             <w:noProof/>
             <w:webHidden/>
           </w:rPr>
-          <w:instrText xml:space="preserve"> PAGEREF _Toc216705320 \h </w:instrText>
+          <w:instrText xml:space="preserve"> PAGEREF _Toc216719547 \h </w:instrText>
         </w:r>
         <w:r>
           <w:rPr>
@@ -6426,7 +6423,7 @@
           <w14:ligatures w14:val="standardContextual"/>
         </w:rPr>
       </w:pPr>
-      <w:hyperlink w:anchor="_Toc216705321" w:history="1">
+      <w:hyperlink w:anchor="_Toc216719548" w:history="1">
         <w:r>
           <w:rPr>
             <w:rStyle w:val="Hyperlink"/>
@@ -6453,7 +6450,7 @@
             <w:noProof/>
             <w:webHidden/>
           </w:rPr>
-          <w:instrText xml:space="preserve"> PAGEREF _Toc216705321 \h </w:instrText>
+          <w:instrText xml:space="preserve"> PAGEREF _Toc216719548 \h </w:instrText>
         </w:r>
         <w:r>
           <w:rPr>
@@ -6498,7 +6495,7 @@
           <w14:ligatures w14:val="standardContextual"/>
         </w:rPr>
       </w:pPr>
-      <w:hyperlink w:anchor="_Toc216705322" w:history="1">
+      <w:hyperlink w:anchor="_Toc216719549" w:history="1">
         <w:r>
           <w:rPr>
             <w:rStyle w:val="Hyperlink"/>
@@ -6525,7 +6522,7 @@
             <w:noProof/>
             <w:webHidden/>
           </w:rPr>
-          <w:instrText xml:space="preserve"> PAGEREF _Toc216705322 \h </w:instrText>
+          <w:instrText xml:space="preserve"> PAGEREF _Toc216719549 \h </w:instrText>
         </w:r>
         <w:r>
           <w:rPr>
@@ -6570,7 +6567,7 @@
           <w14:ligatures w14:val="standardContextual"/>
         </w:rPr>
       </w:pPr>
-      <w:hyperlink w:anchor="_Toc216705323" w:history="1">
+      <w:hyperlink w:anchor="_Toc216719550" w:history="1">
         <w:r>
           <w:rPr>
             <w:rStyle w:val="Hyperlink"/>
@@ -6597,7 +6594,7 @@
             <w:noProof/>
             <w:webHidden/>
           </w:rPr>
-          <w:instrText xml:space="preserve"> PAGEREF _Toc216705323 \h </w:instrText>
+          <w:instrText xml:space="preserve"> PAGEREF _Toc216719550 \h </w:instrText>
         </w:r>
         <w:r>
           <w:rPr>
@@ -6642,7 +6639,7 @@
           <w14:ligatures w14:val="standardContextual"/>
         </w:rPr>
       </w:pPr>
-      <w:hyperlink w:anchor="_Toc216705324" w:history="1">
+      <w:hyperlink w:anchor="_Toc216719551" w:history="1">
         <w:r>
           <w:rPr>
             <w:rStyle w:val="Hyperlink"/>
@@ -6669,7 +6666,7 @@
             <w:noProof/>
             <w:webHidden/>
           </w:rPr>
-          <w:instrText xml:space="preserve"> PAGEREF _Toc216705324 \h </w:instrText>
+          <w:instrText xml:space="preserve"> PAGEREF _Toc216719551 \h </w:instrText>
         </w:r>
         <w:r>
           <w:rPr>
@@ -6689,7 +6686,7 @@
             <w:noProof/>
             <w:webHidden/>
           </w:rPr>
-          <w:t>23</w:t>
+          <w:t>22</w:t>
         </w:r>
         <w:r>
           <w:rPr>
@@ -6714,7 +6711,7 @@
           <w14:ligatures w14:val="standardContextual"/>
         </w:rPr>
       </w:pPr>
-      <w:hyperlink w:anchor="_Toc216705325" w:history="1">
+      <w:hyperlink w:anchor="_Toc216719552" w:history="1">
         <w:r>
           <w:rPr>
             <w:rStyle w:val="Hyperlink"/>
@@ -6741,7 +6738,7 @@
             <w:noProof/>
             <w:webHidden/>
           </w:rPr>
-          <w:instrText xml:space="preserve"> PAGEREF _Toc216705325 \h </w:instrText>
+          <w:instrText xml:space="preserve"> PAGEREF _Toc216719552 \h </w:instrText>
         </w:r>
         <w:r>
           <w:rPr>
@@ -6761,7 +6758,7 @@
             <w:noProof/>
             <w:webHidden/>
           </w:rPr>
-          <w:t>23</w:t>
+          <w:t>22</w:t>
         </w:r>
         <w:r>
           <w:rPr>
@@ -6786,7 +6783,7 @@
           <w14:ligatures w14:val="standardContextual"/>
         </w:rPr>
       </w:pPr>
-      <w:hyperlink w:anchor="_Toc216705326" w:history="1">
+      <w:hyperlink w:anchor="_Toc216719553" w:history="1">
         <w:r>
           <w:rPr>
             <w:rStyle w:val="Hyperlink"/>
@@ -6813,7 +6810,7 @@
             <w:noProof/>
             <w:webHidden/>
           </w:rPr>
-          <w:instrText xml:space="preserve"> PAGEREF _Toc216705326 \h </w:instrText>
+          <w:instrText xml:space="preserve"> PAGEREF _Toc216719553 \h </w:instrText>
         </w:r>
         <w:r>
           <w:rPr>
@@ -6858,7 +6855,7 @@
           <w14:ligatures w14:val="standardContextual"/>
         </w:rPr>
       </w:pPr>
-      <w:hyperlink w:anchor="_Toc216705327" w:history="1">
+      <w:hyperlink w:anchor="_Toc216719554" w:history="1">
         <w:r>
           <w:rPr>
             <w:rStyle w:val="Hyperlink"/>
@@ -6885,7 +6882,7 @@
             <w:noProof/>
             <w:webHidden/>
           </w:rPr>
-          <w:instrText xml:space="preserve"> PAGEREF _Toc216705327 \h </w:instrText>
+          <w:instrText xml:space="preserve"> PAGEREF _Toc216719554 \h </w:instrText>
         </w:r>
         <w:r>
           <w:rPr>
@@ -6930,7 +6927,7 @@
           <w14:ligatures w14:val="standardContextual"/>
         </w:rPr>
       </w:pPr>
-      <w:hyperlink w:anchor="_Toc216705328" w:history="1">
+      <w:hyperlink w:anchor="_Toc216719555" w:history="1">
         <w:r>
           <w:rPr>
             <w:rStyle w:val="Hyperlink"/>
@@ -6957,7 +6954,7 @@
             <w:noProof/>
             <w:webHidden/>
           </w:rPr>
-          <w:instrText xml:space="preserve"> PAGEREF _Toc216705328 \h </w:instrText>
+          <w:instrText xml:space="preserve"> PAGEREF _Toc216719555 \h </w:instrText>
         </w:r>
         <w:r>
           <w:rPr>
@@ -7002,7 +6999,7 @@
           <w14:ligatures w14:val="standardContextual"/>
         </w:rPr>
       </w:pPr>
-      <w:hyperlink w:anchor="_Toc216705329" w:history="1">
+      <w:hyperlink w:anchor="_Toc216719556" w:history="1">
         <w:r>
           <w:rPr>
             <w:rStyle w:val="Hyperlink"/>
@@ -7029,7 +7026,7 @@
             <w:noProof/>
             <w:webHidden/>
           </w:rPr>
-          <w:instrText xml:space="preserve"> PAGEREF _Toc216705329 \h </w:instrText>
+          <w:instrText xml:space="preserve"> PAGEREF _Toc216719556 \h </w:instrText>
         </w:r>
         <w:r>
           <w:rPr>
@@ -7074,7 +7071,7 @@
           <w14:ligatures w14:val="standardContextual"/>
         </w:rPr>
       </w:pPr>
-      <w:hyperlink w:anchor="_Toc216705330" w:history="1">
+      <w:hyperlink w:anchor="_Toc216719557" w:history="1">
         <w:r>
           <w:rPr>
             <w:rStyle w:val="Hyperlink"/>
@@ -7101,7 +7098,7 @@
             <w:noProof/>
             <w:webHidden/>
           </w:rPr>
-          <w:instrText xml:space="preserve"> PAGEREF _Toc216705330 \h </w:instrText>
+          <w:instrText xml:space="preserve"> PAGEREF _Toc216719557 \h </w:instrText>
         </w:r>
         <w:r>
           <w:rPr>
@@ -7146,7 +7143,7 @@
           <w14:ligatures w14:val="standardContextual"/>
         </w:rPr>
       </w:pPr>
-      <w:hyperlink w:anchor="_Toc216705331" w:history="1">
+      <w:hyperlink w:anchor="_Toc216719558" w:history="1">
         <w:r>
           <w:rPr>
             <w:rStyle w:val="Hyperlink"/>
@@ -7173,7 +7170,7 @@
             <w:noProof/>
             <w:webHidden/>
           </w:rPr>
-          <w:instrText xml:space="preserve"> PAGEREF _Toc216705331 \h </w:instrText>
+          <w:instrText xml:space="preserve"> PAGEREF _Toc216719558 \h </w:instrText>
         </w:r>
         <w:r>
           <w:rPr>
@@ -7218,7 +7215,7 @@
           <w14:ligatures w14:val="standardContextual"/>
         </w:rPr>
       </w:pPr>
-      <w:hyperlink w:anchor="_Toc216705332" w:history="1">
+      <w:hyperlink w:anchor="_Toc216719559" w:history="1">
         <w:r>
           <w:rPr>
             <w:rStyle w:val="Hyperlink"/>
@@ -7245,7 +7242,7 @@
             <w:noProof/>
             <w:webHidden/>
           </w:rPr>
-          <w:instrText xml:space="preserve"> PAGEREF _Toc216705332 \h </w:instrText>
+          <w:instrText xml:space="preserve"> PAGEREF _Toc216719559 \h </w:instrText>
         </w:r>
         <w:r>
           <w:rPr>
@@ -7290,7 +7287,7 @@
           <w14:ligatures w14:val="standardContextual"/>
         </w:rPr>
       </w:pPr>
-      <w:hyperlink w:anchor="_Toc216705333" w:history="1">
+      <w:hyperlink w:anchor="_Toc216719560" w:history="1">
         <w:r>
           <w:rPr>
             <w:rStyle w:val="Hyperlink"/>
@@ -7317,7 +7314,13 @@
             <w:noProof/>
             <w:webHidden/>
           </w:rPr>
-          <w:instrText xml:space="preserve"> PAGEREF _Toc216705333 \h </w:instrText>
+          <w:instrText xml:space="preserve"> PAGEREF _Toc216719560 \h </w:instrText>
+        </w:r>
+        <w:r>
+          <w:rPr>
+            <w:noProof/>
+            <w:webHidden/>
+          </w:rPr>
         </w:r>
         <w:r>
           <w:rPr>
@@ -7328,12 +7331,10 @@
         </w:r>
         <w:r>
           <w:rPr>
-            <w:b/>
-            <w:bCs/>
-            <w:noProof/>
-            <w:webHidden/>
-          </w:rPr>
-          <w:t>Error! Bookmark not defined.</w:t>
+            <w:noProof/>
+            <w:webHidden/>
+          </w:rPr>
+          <w:t>31</w:t>
         </w:r>
         <w:r>
           <w:rPr>
@@ -7358,13 +7359,13 @@
           <w14:ligatures w14:val="standardContextual"/>
         </w:rPr>
       </w:pPr>
-      <w:hyperlink w:anchor="_Toc216705334" w:history="1">
+      <w:hyperlink w:anchor="_Toc216719561" w:history="1">
         <w:r>
           <w:rPr>
             <w:rStyle w:val="Hyperlink"/>
             <w:noProof/>
           </w:rPr>
-          <w:t>2.9. Forage Map Screen</w:t>
+          <w:t>2.10. Marker Description</w:t>
         </w:r>
         <w:r>
           <w:rPr>
@@ -7385,7 +7386,7 @@
             <w:noProof/>
             <w:webHidden/>
           </w:rPr>
-          <w:instrText xml:space="preserve"> PAGEREF _Toc216705334 \h </w:instrText>
+          <w:instrText xml:space="preserve"> PAGEREF _Toc216719561 \h </w:instrText>
         </w:r>
         <w:r>
           <w:rPr>
@@ -7405,7 +7406,7 @@
             <w:noProof/>
             <w:webHidden/>
           </w:rPr>
-          <w:t>31</w:t>
+          <w:t>32</w:t>
         </w:r>
         <w:r>
           <w:rPr>
@@ -7418,7 +7419,7 @@
     </w:p>
     <w:p>
       <w:pPr>
-        <w:pStyle w:val="TOC3"/>
+        <w:pStyle w:val="TOC2"/>
         <w:tabs>
           <w:tab w:val="right" w:leader="dot" w:pos="8777"/>
         </w:tabs>
@@ -7430,13 +7431,13 @@
           <w14:ligatures w14:val="standardContextual"/>
         </w:rPr>
       </w:pPr>
-      <w:hyperlink w:anchor="_Toc216705335" w:history="1">
+      <w:hyperlink w:anchor="_Toc216719562" w:history="1">
         <w:r>
           <w:rPr>
             <w:rStyle w:val="Hyperlink"/>
             <w:noProof/>
           </w:rPr>
-          <w:t>2.10. Marker Description</w:t>
+          <w:t>3. APP EVALUATION</w:t>
         </w:r>
         <w:r>
           <w:rPr>
@@ -7457,7 +7458,7 @@
             <w:noProof/>
             <w:webHidden/>
           </w:rPr>
-          <w:instrText xml:space="preserve"> PAGEREF _Toc216705335 \h </w:instrText>
+          <w:instrText xml:space="preserve"> PAGEREF _Toc216719562 \h </w:instrText>
         </w:r>
         <w:r>
           <w:rPr>
@@ -7477,7 +7478,7 @@
             <w:noProof/>
             <w:webHidden/>
           </w:rPr>
-          <w:t>32</w:t>
+          <w:t>33</w:t>
         </w:r>
         <w:r>
           <w:rPr>
@@ -7490,7 +7491,7 @@
     </w:p>
     <w:p>
       <w:pPr>
-        <w:pStyle w:val="TOC2"/>
+        <w:pStyle w:val="TOC3"/>
         <w:tabs>
           <w:tab w:val="right" w:leader="dot" w:pos="8777"/>
         </w:tabs>
@@ -7502,13 +7503,13 @@
           <w14:ligatures w14:val="standardContextual"/>
         </w:rPr>
       </w:pPr>
-      <w:hyperlink w:anchor="_Toc216705336" w:history="1">
+      <w:hyperlink w:anchor="_Toc216719563" w:history="1">
         <w:r>
           <w:rPr>
             <w:rStyle w:val="Hyperlink"/>
             <w:noProof/>
           </w:rPr>
-          <w:t>3. APP EVALUATION</w:t>
+          <w:t>3.1. Testing Objectives</w:t>
         </w:r>
         <w:r>
           <w:rPr>
@@ -7529,7 +7530,7 @@
             <w:noProof/>
             <w:webHidden/>
           </w:rPr>
-          <w:instrText xml:space="preserve"> PAGEREF _Toc216705336 \h </w:instrText>
+          <w:instrText xml:space="preserve"> PAGEREF _Toc216719563 \h </w:instrText>
         </w:r>
         <w:r>
           <w:rPr>
@@ -7574,13 +7575,13 @@
           <w14:ligatures w14:val="standardContextual"/>
         </w:rPr>
       </w:pPr>
-      <w:hyperlink w:anchor="_Toc216705337" w:history="1">
+      <w:hyperlink w:anchor="_Toc216719564" w:history="1">
         <w:r>
           <w:rPr>
             <w:rStyle w:val="Hyperlink"/>
             <w:noProof/>
           </w:rPr>
-          <w:t>3.1. Testing Objectives</w:t>
+          <w:t>3.2. Test Scenario</w:t>
         </w:r>
         <w:r>
           <w:rPr>
@@ -7601,7 +7602,7 @@
             <w:noProof/>
             <w:webHidden/>
           </w:rPr>
-          <w:instrText xml:space="preserve"> PAGEREF _Toc216705337 \h </w:instrText>
+          <w:instrText xml:space="preserve"> PAGEREF _Toc216719564 \h </w:instrText>
         </w:r>
         <w:r>
           <w:rPr>
@@ -7621,7 +7622,7 @@
             <w:noProof/>
             <w:webHidden/>
           </w:rPr>
-          <w:t>33</w:t>
+          <w:t>34</w:t>
         </w:r>
         <w:r>
           <w:rPr>
@@ -7634,7 +7635,7 @@
     </w:p>
     <w:p>
       <w:pPr>
-        <w:pStyle w:val="TOC3"/>
+        <w:pStyle w:val="TOC4"/>
         <w:tabs>
           <w:tab w:val="right" w:leader="dot" w:pos="8777"/>
         </w:tabs>
@@ -7646,13 +7647,28 @@
           <w14:ligatures w14:val="standardContextual"/>
         </w:rPr>
       </w:pPr>
-      <w:hyperlink w:anchor="_Toc216705338" w:history="1">
+      <w:hyperlink w:anchor="_Toc216719565" w:history="1">
         <w:r>
           <w:rPr>
             <w:rStyle w:val="Hyperlink"/>
             <w:noProof/>
           </w:rPr>
-          <w:t>3.2. Test Scenario</w:t>
+          <w:t>3.2.1</w:t>
+        </w:r>
+        <w:r>
+          <w:rPr>
+            <w:rStyle w:val="Hyperlink"/>
+            <w:noProof/>
+            <w:lang w:val="vi-VN"/>
+          </w:rPr>
+          <w:t xml:space="preserve">. </w:t>
+        </w:r>
+        <w:r>
+          <w:rPr>
+            <w:rStyle w:val="Hyperlink"/>
+            <w:noProof/>
+          </w:rPr>
+          <w:t>Functional Testing</w:t>
         </w:r>
         <w:r>
           <w:rPr>
@@ -7673,7 +7689,7 @@
             <w:noProof/>
             <w:webHidden/>
           </w:rPr>
-          <w:instrText xml:space="preserve"> PAGEREF _Toc216705338 \h </w:instrText>
+          <w:instrText xml:space="preserve"> PAGEREF _Toc216719565 \h </w:instrText>
         </w:r>
         <w:r>
           <w:rPr>
@@ -7718,28 +7734,13 @@
           <w14:ligatures w14:val="standardContextual"/>
         </w:rPr>
       </w:pPr>
-      <w:hyperlink w:anchor="_Toc216705339" w:history="1">
+      <w:hyperlink w:anchor="_Toc216719566" w:history="1">
         <w:r>
           <w:rPr>
             <w:rStyle w:val="Hyperlink"/>
             <w:noProof/>
           </w:rPr>
-          <w:t>3.2.1</w:t>
-        </w:r>
-        <w:r>
-          <w:rPr>
-            <w:rStyle w:val="Hyperlink"/>
-            <w:noProof/>
-            <w:lang w:val="vi-VN"/>
-          </w:rPr>
-          <w:t xml:space="preserve">. </w:t>
-        </w:r>
-        <w:r>
-          <w:rPr>
-            <w:rStyle w:val="Hyperlink"/>
-            <w:noProof/>
-          </w:rPr>
-          <w:t>Functional Testing</w:t>
+          <w:t>3.2.2. Non-Functional Testing</w:t>
         </w:r>
         <w:r>
           <w:rPr>
@@ -7760,7 +7761,7 @@
             <w:noProof/>
             <w:webHidden/>
           </w:rPr>
-          <w:instrText xml:space="preserve"> PAGEREF _Toc216705339 \h </w:instrText>
+          <w:instrText xml:space="preserve"> PAGEREF _Toc216719566 \h </w:instrText>
         </w:r>
         <w:r>
           <w:rPr>
@@ -7780,7 +7781,7 @@
             <w:noProof/>
             <w:webHidden/>
           </w:rPr>
-          <w:t>34</w:t>
+          <w:t>35</w:t>
         </w:r>
         <w:r>
           <w:rPr>
@@ -7805,13 +7806,28 @@
           <w14:ligatures w14:val="standardContextual"/>
         </w:rPr>
       </w:pPr>
-      <w:hyperlink w:anchor="_Toc216705340" w:history="1">
+      <w:hyperlink w:anchor="_Toc216719567" w:history="1">
         <w:r>
           <w:rPr>
             <w:rStyle w:val="Hyperlink"/>
             <w:noProof/>
           </w:rPr>
-          <w:t>3.2.2. Non-Functional Testing</w:t>
+          <w:t>3.2.3</w:t>
+        </w:r>
+        <w:r>
+          <w:rPr>
+            <w:rStyle w:val="Hyperlink"/>
+            <w:noProof/>
+            <w:lang w:val="vi-VN"/>
+          </w:rPr>
+          <w:t xml:space="preserve">. </w:t>
+        </w:r>
+        <w:r>
+          <w:rPr>
+            <w:rStyle w:val="Hyperlink"/>
+            <w:noProof/>
+          </w:rPr>
+          <w:t xml:space="preserve"> Error Handling and Security Testing</w:t>
         </w:r>
         <w:r>
           <w:rPr>
@@ -7832,7 +7848,7 @@
             <w:noProof/>
             <w:webHidden/>
           </w:rPr>
-          <w:instrText xml:space="preserve"> PAGEREF _Toc216705340 \h </w:instrText>
+          <w:instrText xml:space="preserve"> PAGEREF _Toc216719567 \h </w:instrText>
         </w:r>
         <w:r>
           <w:rPr>
@@ -7877,13 +7893,13 @@
           <w14:ligatures w14:val="standardContextual"/>
         </w:rPr>
       </w:pPr>
-      <w:hyperlink w:anchor="_Toc216705341" w:history="1">
+      <w:hyperlink w:anchor="_Toc216719568" w:history="1">
         <w:r>
           <w:rPr>
             <w:rStyle w:val="Hyperlink"/>
             <w:noProof/>
           </w:rPr>
-          <w:t>3.2.3</w:t>
+          <w:t xml:space="preserve">3.2.4. </w:t>
         </w:r>
         <w:r>
           <w:rPr>
@@ -7891,14 +7907,7 @@
             <w:noProof/>
             <w:lang w:val="vi-VN"/>
           </w:rPr>
-          <w:t xml:space="preserve">. </w:t>
-        </w:r>
-        <w:r>
-          <w:rPr>
-            <w:rStyle w:val="Hyperlink"/>
-            <w:noProof/>
-          </w:rPr>
-          <w:t xml:space="preserve"> Error Handling and Security Testing</w:t>
+          <w:t>Testing Environment</w:t>
         </w:r>
         <w:r>
           <w:rPr>
@@ -7919,7 +7928,7 @@
             <w:noProof/>
             <w:webHidden/>
           </w:rPr>
-          <w:instrText xml:space="preserve"> PAGEREF _Toc216705341 \h </w:instrText>
+          <w:instrText xml:space="preserve"> PAGEREF _Toc216719568 \h </w:instrText>
         </w:r>
         <w:r>
           <w:rPr>
@@ -7939,7 +7948,7 @@
             <w:noProof/>
             <w:webHidden/>
           </w:rPr>
-          <w:t>35</w:t>
+          <w:t>36</w:t>
         </w:r>
         <w:r>
           <w:rPr>
@@ -7952,7 +7961,7 @@
     </w:p>
     <w:p>
       <w:pPr>
-        <w:pStyle w:val="TOC4"/>
+        <w:pStyle w:val="TOC3"/>
         <w:tabs>
           <w:tab w:val="right" w:leader="dot" w:pos="8777"/>
         </w:tabs>
@@ -7964,21 +7973,13 @@
           <w14:ligatures w14:val="standardContextual"/>
         </w:rPr>
       </w:pPr>
-      <w:hyperlink w:anchor="_Toc216705342" w:history="1">
+      <w:hyperlink w:anchor="_Toc216719569" w:history="1">
         <w:r>
           <w:rPr>
             <w:rStyle w:val="Hyperlink"/>
             <w:noProof/>
           </w:rPr>
-          <w:t xml:space="preserve">3.2.4. </w:t>
-        </w:r>
-        <w:r>
-          <w:rPr>
-            <w:rStyle w:val="Hyperlink"/>
-            <w:noProof/>
-            <w:lang w:val="vi-VN"/>
-          </w:rPr>
-          <w:t>Testing Environment</w:t>
+          <w:t>3.3. Test Results</w:t>
         </w:r>
         <w:r>
           <w:rPr>
@@ -7999,7 +8000,7 @@
             <w:noProof/>
             <w:webHidden/>
           </w:rPr>
-          <w:instrText xml:space="preserve"> PAGEREF _Toc216705342 \h </w:instrText>
+          <w:instrText xml:space="preserve"> PAGEREF _Toc216719569 \h </w:instrText>
         </w:r>
         <w:r>
           <w:rPr>
@@ -8032,7 +8033,7 @@
     </w:p>
     <w:p>
       <w:pPr>
-        <w:pStyle w:val="TOC3"/>
+        <w:pStyle w:val="TOC4"/>
         <w:tabs>
           <w:tab w:val="right" w:leader="dot" w:pos="8777"/>
         </w:tabs>
@@ -8044,13 +8045,13 @@
           <w14:ligatures w14:val="standardContextual"/>
         </w:rPr>
       </w:pPr>
-      <w:hyperlink w:anchor="_Toc216705343" w:history="1">
+      <w:hyperlink w:anchor="_Toc216719570" w:history="1">
         <w:r>
           <w:rPr>
             <w:rStyle w:val="Hyperlink"/>
             <w:noProof/>
           </w:rPr>
-          <w:t>3.3. Test Results</w:t>
+          <w:t>3.3.1. Mushroom Identifier Function</w:t>
         </w:r>
         <w:r>
           <w:rPr>
@@ -8071,7 +8072,7 @@
             <w:noProof/>
             <w:webHidden/>
           </w:rPr>
-          <w:instrText xml:space="preserve"> PAGEREF _Toc216705343 \h </w:instrText>
+          <w:instrText xml:space="preserve"> PAGEREF _Toc216719570 \h </w:instrText>
         </w:r>
         <w:r>
           <w:rPr>
@@ -8116,13 +8117,21 @@
           <w14:ligatures w14:val="standardContextual"/>
         </w:rPr>
       </w:pPr>
-      <w:hyperlink w:anchor="_Toc216705344" w:history="1">
+      <w:hyperlink w:anchor="_Toc216719571" w:history="1">
         <w:r>
           <w:rPr>
             <w:rStyle w:val="Hyperlink"/>
             <w:noProof/>
           </w:rPr>
-          <w:t>3.3.1. Mushroom Identifier Function</w:t>
+          <w:t>3.3.2</w:t>
+        </w:r>
+        <w:r>
+          <w:rPr>
+            <w:rStyle w:val="Hyperlink"/>
+            <w:noProof/>
+            <w:lang w:val="vi-VN"/>
+          </w:rPr>
+          <w:t>. History Function</w:t>
         </w:r>
         <w:r>
           <w:rPr>
@@ -8143,7 +8152,7 @@
             <w:noProof/>
             <w:webHidden/>
           </w:rPr>
-          <w:instrText xml:space="preserve"> PAGEREF _Toc216705344 \h </w:instrText>
+          <w:instrText xml:space="preserve"> PAGEREF _Toc216719571 \h </w:instrText>
         </w:r>
         <w:r>
           <w:rPr>
@@ -8163,7 +8172,7 @@
             <w:noProof/>
             <w:webHidden/>
           </w:rPr>
-          <w:t>36</w:t>
+          <w:t>38</w:t>
         </w:r>
         <w:r>
           <w:rPr>
@@ -8188,13 +8197,13 @@
           <w14:ligatures w14:val="standardContextual"/>
         </w:rPr>
       </w:pPr>
-      <w:hyperlink w:anchor="_Toc216705345" w:history="1">
+      <w:hyperlink w:anchor="_Toc216719572" w:history="1">
         <w:r>
           <w:rPr>
             <w:rStyle w:val="Hyperlink"/>
             <w:noProof/>
           </w:rPr>
-          <w:t>3.3.2</w:t>
+          <w:t>3.3.3</w:t>
         </w:r>
         <w:r>
           <w:rPr>
@@ -8202,7 +8211,7 @@
             <w:noProof/>
             <w:lang w:val="vi-VN"/>
           </w:rPr>
-          <w:t>. History Function</w:t>
+          <w:t>. Search Function</w:t>
         </w:r>
         <w:r>
           <w:rPr>
@@ -8223,7 +8232,7 @@
             <w:noProof/>
             <w:webHidden/>
           </w:rPr>
-          <w:instrText xml:space="preserve"> PAGEREF _Toc216705345 \h </w:instrText>
+          <w:instrText xml:space="preserve"> PAGEREF _Toc216719572 \h </w:instrText>
         </w:r>
         <w:r>
           <w:rPr>
@@ -8268,21 +8277,13 @@
           <w14:ligatures w14:val="standardContextual"/>
         </w:rPr>
       </w:pPr>
-      <w:hyperlink w:anchor="_Toc216705346" w:history="1">
+      <w:hyperlink w:anchor="_Toc216719573" w:history="1">
         <w:r>
           <w:rPr>
             <w:rStyle w:val="Hyperlink"/>
             <w:noProof/>
           </w:rPr>
-          <w:t>3.3.3</w:t>
-        </w:r>
-        <w:r>
-          <w:rPr>
-            <w:rStyle w:val="Hyperlink"/>
-            <w:noProof/>
-            <w:lang w:val="vi-VN"/>
-          </w:rPr>
-          <w:t>. Search Function</w:t>
+          <w:t>3.3.4. Forage Map Function</w:t>
         </w:r>
         <w:r>
           <w:rPr>
@@ -8303,7 +8304,7 @@
             <w:noProof/>
             <w:webHidden/>
           </w:rPr>
-          <w:instrText xml:space="preserve"> PAGEREF _Toc216705346 \h </w:instrText>
+          <w:instrText xml:space="preserve"> PAGEREF _Toc216719573 \h </w:instrText>
         </w:r>
         <w:r>
           <w:rPr>
@@ -8323,7 +8324,7 @@
             <w:noProof/>
             <w:webHidden/>
           </w:rPr>
-          <w:t>38</w:t>
+          <w:t>39</w:t>
         </w:r>
         <w:r>
           <w:rPr>
@@ -8336,10 +8337,7 @@
     </w:p>
     <w:p>
       <w:pPr>
-        <w:pStyle w:val="TOC4"/>
-        <w:tabs>
-          <w:tab w:val="right" w:leader="dot" w:pos="8777"/>
-        </w:tabs>
+        <w:pStyle w:val="TOC1"/>
         <w:rPr>
           <w:rFonts w:asciiTheme="minorHAnsi" w:eastAsiaTheme="minorEastAsia" w:hAnsiTheme="minorHAnsi" w:cstheme="minorBidi"/>
           <w:noProof/>
@@ -8348,13 +8346,13 @@
           <w14:ligatures w14:val="standardContextual"/>
         </w:rPr>
       </w:pPr>
-      <w:hyperlink w:anchor="_Toc216705347" w:history="1">
+      <w:hyperlink w:anchor="_Toc216719574" w:history="1">
         <w:r>
           <w:rPr>
             <w:rStyle w:val="Hyperlink"/>
             <w:noProof/>
           </w:rPr>
-          <w:t>3.3.4. Forage Map Function</w:t>
+          <w:t>CHAPTER 5: CONCLUSION AND DEVELOPMENT DIRECTION</w:t>
         </w:r>
         <w:r>
           <w:rPr>
@@ -8375,7 +8373,7 @@
             <w:noProof/>
             <w:webHidden/>
           </w:rPr>
-          <w:instrText xml:space="preserve"> PAGEREF _Toc216705347 \h </w:instrText>
+          <w:instrText xml:space="preserve"> PAGEREF _Toc216719574 \h </w:instrText>
         </w:r>
         <w:r>
           <w:rPr>
@@ -8395,7 +8393,7 @@
             <w:noProof/>
             <w:webHidden/>
           </w:rPr>
-          <w:t>39</w:t>
+          <w:t>40</w:t>
         </w:r>
         <w:r>
           <w:rPr>
@@ -8408,7 +8406,10 @@
     </w:p>
     <w:p>
       <w:pPr>
-        <w:pStyle w:val="TOC1"/>
+        <w:pStyle w:val="TOC2"/>
+        <w:tabs>
+          <w:tab w:val="right" w:leader="dot" w:pos="8777"/>
+        </w:tabs>
         <w:rPr>
           <w:rFonts w:asciiTheme="minorHAnsi" w:eastAsiaTheme="minorEastAsia" w:hAnsiTheme="minorHAnsi" w:cstheme="minorBidi"/>
           <w:noProof/>
@@ -8417,13 +8418,13 @@
           <w14:ligatures w14:val="standardContextual"/>
         </w:rPr>
       </w:pPr>
-      <w:hyperlink w:anchor="_Toc216705348" w:history="1">
+      <w:hyperlink w:anchor="_Toc216719575" w:history="1">
         <w:r>
           <w:rPr>
             <w:rStyle w:val="Hyperlink"/>
             <w:noProof/>
           </w:rPr>
-          <w:t>CHAPTER 5: CONCLUSION AND DEVELOPMENT DIRECTION</w:t>
+          <w:t>1. CONCLUSION</w:t>
         </w:r>
         <w:r>
           <w:rPr>
@@ -8444,7 +8445,7 @@
             <w:noProof/>
             <w:webHidden/>
           </w:rPr>
-          <w:instrText xml:space="preserve"> PAGEREF _Toc216705348 \h </w:instrText>
+          <w:instrText xml:space="preserve"> PAGEREF _Toc216719575 \h </w:instrText>
         </w:r>
         <w:r>
           <w:rPr>
@@ -8489,13 +8490,13 @@
           <w14:ligatures w14:val="standardContextual"/>
         </w:rPr>
       </w:pPr>
-      <w:hyperlink w:anchor="_Toc216705349" w:history="1">
+      <w:hyperlink w:anchor="_Toc216719576" w:history="1">
         <w:r>
           <w:rPr>
             <w:rStyle w:val="Hyperlink"/>
             <w:noProof/>
           </w:rPr>
-          <w:t>1. CONCLUSION</w:t>
+          <w:t>2. DEVELOPMENT DIRECTION</w:t>
         </w:r>
         <w:r>
           <w:rPr>
@@ -8516,7 +8517,7 @@
             <w:noProof/>
             <w:webHidden/>
           </w:rPr>
-          <w:instrText xml:space="preserve"> PAGEREF _Toc216705349 \h </w:instrText>
+          <w:instrText xml:space="preserve"> PAGEREF _Toc216719576 \h </w:instrText>
         </w:r>
         <w:r>
           <w:rPr>
@@ -8549,10 +8550,7 @@
     </w:p>
     <w:p>
       <w:pPr>
-        <w:pStyle w:val="TOC2"/>
-        <w:tabs>
-          <w:tab w:val="right" w:leader="dot" w:pos="8777"/>
-        </w:tabs>
+        <w:pStyle w:val="TOC1"/>
         <w:rPr>
           <w:rFonts w:asciiTheme="minorHAnsi" w:eastAsiaTheme="minorEastAsia" w:hAnsiTheme="minorHAnsi" w:cstheme="minorBidi"/>
           <w:noProof/>
@@ -8561,13 +8559,13 @@
           <w14:ligatures w14:val="standardContextual"/>
         </w:rPr>
       </w:pPr>
-      <w:hyperlink w:anchor="_Toc216705350" w:history="1">
+      <w:hyperlink w:anchor="_Toc216719577" w:history="1">
         <w:r>
           <w:rPr>
             <w:rStyle w:val="Hyperlink"/>
             <w:noProof/>
           </w:rPr>
-          <w:t>2. DEVELOPMENT DIRECTION</w:t>
+          <w:t>REFERENCE</w:t>
         </w:r>
         <w:r>
           <w:rPr>
@@ -8588,7 +8586,7 @@
             <w:noProof/>
             <w:webHidden/>
           </w:rPr>
-          <w:instrText xml:space="preserve"> PAGEREF _Toc216705350 \h </w:instrText>
+          <w:instrText xml:space="preserve"> PAGEREF _Toc216719577 \h </w:instrText>
         </w:r>
         <w:r>
           <w:rPr>
@@ -8608,7 +8606,7 @@
             <w:noProof/>
             <w:webHidden/>
           </w:rPr>
-          <w:t>40</w:t>
+          <w:t>41</w:t>
         </w:r>
         <w:r>
           <w:rPr>
@@ -8621,75 +8619,6 @@
     </w:p>
     <w:p>
       <w:pPr>
-        <w:pStyle w:val="TOC1"/>
-        <w:rPr>
-          <w:rFonts w:asciiTheme="minorHAnsi" w:eastAsiaTheme="minorEastAsia" w:hAnsiTheme="minorHAnsi" w:cstheme="minorBidi"/>
-          <w:noProof/>
-          <w:kern w:val="2"/>
-          <w:lang w:eastAsia="en-US"/>
-          <w14:ligatures w14:val="standardContextual"/>
-        </w:rPr>
-      </w:pPr>
-      <w:hyperlink w:anchor="_Toc216705351" w:history="1">
-        <w:r>
-          <w:rPr>
-            <w:rStyle w:val="Hyperlink"/>
-            <w:noProof/>
-          </w:rPr>
-          <w:t>REFERENCE</w:t>
-        </w:r>
-        <w:r>
-          <w:rPr>
-            <w:noProof/>
-            <w:webHidden/>
-          </w:rPr>
-          <w:tab/>
-        </w:r>
-        <w:r>
-          <w:rPr>
-            <w:noProof/>
-            <w:webHidden/>
-          </w:rPr>
-          <w:fldChar w:fldCharType="begin"/>
-        </w:r>
-        <w:r>
-          <w:rPr>
-            <w:noProof/>
-            <w:webHidden/>
-          </w:rPr>
-          <w:instrText xml:space="preserve"> PAGEREF _Toc216705351 \h </w:instrText>
-        </w:r>
-        <w:r>
-          <w:rPr>
-            <w:noProof/>
-            <w:webHidden/>
-          </w:rPr>
-        </w:r>
-        <w:r>
-          <w:rPr>
-            <w:noProof/>
-            <w:webHidden/>
-          </w:rPr>
-          <w:fldChar w:fldCharType="separate"/>
-        </w:r>
-        <w:r>
-          <w:rPr>
-            <w:noProof/>
-            <w:webHidden/>
-          </w:rPr>
-          <w:t>41</w:t>
-        </w:r>
-        <w:r>
-          <w:rPr>
-            <w:noProof/>
-            <w:webHidden/>
-          </w:rPr>
-          <w:fldChar w:fldCharType="end"/>
-        </w:r>
-      </w:hyperlink>
-    </w:p>
-    <w:p>
-      <w:pPr>
         <w:suppressAutoHyphens w:val="0"/>
         <w:rPr>
           <w:sz w:val="26"/>
@@ -8719,7 +8648,7 @@
         </w:rPr>
       </w:pPr>
       <w:bookmarkStart w:id="4" w:name="_Toc214470873"/>
-      <w:bookmarkStart w:id="5" w:name="_Toc216705276"/>
+      <w:bookmarkStart w:id="5" w:name="_Toc216719503"/>
       <w:r>
         <w:rPr>
           <w:w w:val="99"/>
@@ -10743,6 +10672,12 @@
             <w:noProof/>
             <w:webHidden/>
           </w:rPr>
+        </w:r>
+        <w:r>
+          <w:rPr>
+            <w:noProof/>
+            <w:webHidden/>
+          </w:rPr>
           <w:fldChar w:fldCharType="separate"/>
         </w:r>
         <w:r>
@@ -10964,7 +10899,7 @@
         </w:rPr>
       </w:pPr>
       <w:bookmarkStart w:id="6" w:name="_Toc214470874"/>
-      <w:bookmarkStart w:id="7" w:name="_Toc216705277"/>
+      <w:bookmarkStart w:id="7" w:name="_Toc216719504"/>
       <w:r>
         <w:rPr>
           <w:w w:val="99"/>
@@ -12094,7 +12029,7 @@
           <w:w w:val="99"/>
         </w:rPr>
       </w:pPr>
-      <w:bookmarkStart w:id="9" w:name="_Toc216705278"/>
+      <w:bookmarkStart w:id="9" w:name="_Toc216719505"/>
       <w:r>
         <w:rPr>
           <w:w w:val="99"/>
@@ -14062,7 +13997,7 @@
           <w:w w:val="99"/>
         </w:rPr>
       </w:pPr>
-      <w:bookmarkStart w:id="11" w:name="_Toc216705279"/>
+      <w:bookmarkStart w:id="11" w:name="_Toc216719506"/>
       <w:r>
         <w:rPr>
           <w:w w:val="99"/>
@@ -14102,7 +14037,7 @@
         <w:pStyle w:val="Heading2"/>
       </w:pPr>
       <w:bookmarkStart w:id="12" w:name="_Toc214470878"/>
-      <w:bookmarkStart w:id="13" w:name="_Toc216705280"/>
+      <w:bookmarkStart w:id="13" w:name="_Toc216719507"/>
       <w:r>
         <w:t>1</w:t>
       </w:r>
@@ -14624,7 +14559,7 @@
         <w:pStyle w:val="Heading2"/>
       </w:pPr>
       <w:bookmarkStart w:id="14" w:name="_Toc214470879"/>
-      <w:bookmarkStart w:id="15" w:name="_Toc216705281"/>
+      <w:bookmarkStart w:id="15" w:name="_Toc216719508"/>
       <w:r>
         <w:t>2</w:t>
       </w:r>
@@ -15041,7 +14976,7 @@
       <w:pPr>
         <w:pStyle w:val="Heading2"/>
       </w:pPr>
-      <w:bookmarkStart w:id="17" w:name="_Toc216705282"/>
+      <w:bookmarkStart w:id="17" w:name="_Toc216719509"/>
       <w:r>
         <w:t>3</w:t>
       </w:r>
@@ -15084,7 +15019,7 @@
         </w:rPr>
       </w:pPr>
       <w:bookmarkStart w:id="18" w:name="_Toc214470881"/>
-      <w:bookmarkStart w:id="19" w:name="_Toc216705283"/>
+      <w:bookmarkStart w:id="19" w:name="_Toc216719510"/>
       <w:r>
         <w:rPr>
           <w:lang w:val="en"/>
@@ -15387,7 +15322,7 @@
         </w:rPr>
       </w:pPr>
       <w:bookmarkStart w:id="20" w:name="_Toc214470882"/>
-      <w:bookmarkStart w:id="21" w:name="_Toc216705284"/>
+      <w:bookmarkStart w:id="21" w:name="_Toc216719511"/>
       <w:r>
         <w:rPr>
           <w:rFonts w:cs="Times New Roman"/>
@@ -15635,7 +15570,7 @@
         <w:pStyle w:val="Heading2"/>
       </w:pPr>
       <w:bookmarkStart w:id="22" w:name="_Toc214470883"/>
-      <w:bookmarkStart w:id="23" w:name="_Toc216705285"/>
+      <w:bookmarkStart w:id="23" w:name="_Toc216719512"/>
       <w:r>
         <w:t>4</w:t>
       </w:r>
@@ -16908,7 +16843,7 @@
         <w:pStyle w:val="Heading2"/>
       </w:pPr>
       <w:bookmarkStart w:id="24" w:name="_Toc214470884"/>
-      <w:bookmarkStart w:id="25" w:name="_Toc216705286"/>
+      <w:bookmarkStart w:id="25" w:name="_Toc216719513"/>
       <w:r>
         <w:lastRenderedPageBreak/>
         <w:t>5</w:t>
@@ -17429,7 +17364,7 @@
         </w:rPr>
       </w:pPr>
       <w:bookmarkStart w:id="26" w:name="_Toc214470885"/>
-      <w:bookmarkStart w:id="27" w:name="_Toc216705287"/>
+      <w:bookmarkStart w:id="27" w:name="_Toc216719514"/>
       <w:r>
         <w:t>6</w:t>
       </w:r>
@@ -17555,7 +17490,7 @@
         <w:br w:type="page"/>
       </w:r>
       <w:bookmarkStart w:id="28" w:name="_Toc214470886"/>
-      <w:bookmarkStart w:id="29" w:name="_Toc216705288"/>
+      <w:bookmarkStart w:id="29" w:name="_Toc216719515"/>
       <w:r>
         <w:lastRenderedPageBreak/>
         <w:t xml:space="preserve">CHAPTER 2: </w:t>
@@ -17571,7 +17506,7 @@
         <w:pStyle w:val="Heading2"/>
         <w:spacing w:before="0"/>
       </w:pPr>
-      <w:bookmarkStart w:id="30" w:name="_Toc216705289"/>
+      <w:bookmarkStart w:id="30" w:name="_Toc216719516"/>
       <w:r>
         <w:t>1</w:t>
       </w:r>
@@ -17588,7 +17523,7 @@
         <w:pStyle w:val="Heading3"/>
         <w:spacing w:line="360" w:lineRule="auto"/>
       </w:pPr>
-      <w:bookmarkStart w:id="31" w:name="_Toc216705290"/>
+      <w:bookmarkStart w:id="31" w:name="_Toc216719517"/>
       <w:r>
         <w:t>1</w:t>
       </w:r>
@@ -17909,7 +17844,7 @@
         <w:pStyle w:val="Heading3"/>
         <w:spacing w:line="360" w:lineRule="auto"/>
       </w:pPr>
-      <w:bookmarkStart w:id="32" w:name="_Toc216705291"/>
+      <w:bookmarkStart w:id="32" w:name="_Toc216719518"/>
       <w:r>
         <w:t>1.</w:t>
       </w:r>
@@ -18201,7 +18136,7 @@
         <w:pStyle w:val="Heading3"/>
         <w:spacing w:line="360" w:lineRule="auto"/>
       </w:pPr>
-      <w:bookmarkStart w:id="33" w:name="_Toc216705292"/>
+      <w:bookmarkStart w:id="33" w:name="_Toc216719519"/>
       <w:r>
         <w:t>1.</w:t>
       </w:r>
@@ -18286,7 +18221,7 @@
         <w:pStyle w:val="Heading3"/>
         <w:spacing w:line="360" w:lineRule="auto"/>
       </w:pPr>
-      <w:bookmarkStart w:id="34" w:name="_Toc216705293"/>
+      <w:bookmarkStart w:id="34" w:name="_Toc216719520"/>
       <w:r>
         <w:t>1.</w:t>
       </w:r>
@@ -18432,7 +18367,7 @@
         <w:pStyle w:val="Heading3"/>
         <w:spacing w:line="360" w:lineRule="auto"/>
       </w:pPr>
-      <w:bookmarkStart w:id="35" w:name="_Toc216705294"/>
+      <w:bookmarkStart w:id="35" w:name="_Toc216719521"/>
       <w:r>
         <w:t>1.</w:t>
       </w:r>
@@ -18565,7 +18500,7 @@
         <w:pStyle w:val="Heading3"/>
         <w:spacing w:line="360" w:lineRule="auto"/>
       </w:pPr>
-      <w:bookmarkStart w:id="36" w:name="_Toc216705295"/>
+      <w:bookmarkStart w:id="36" w:name="_Toc216719522"/>
       <w:r>
         <w:t>1.</w:t>
       </w:r>
@@ -18722,7 +18657,7 @@
         <w:pStyle w:val="Heading3"/>
         <w:spacing w:line="360" w:lineRule="auto"/>
       </w:pPr>
-      <w:bookmarkStart w:id="37" w:name="_Toc216705296"/>
+      <w:bookmarkStart w:id="37" w:name="_Toc216719523"/>
       <w:r>
         <w:t>1.</w:t>
       </w:r>
@@ -18834,7 +18769,7 @@
         <w:pStyle w:val="Heading3"/>
         <w:spacing w:line="360" w:lineRule="auto"/>
       </w:pPr>
-      <w:bookmarkStart w:id="38" w:name="_Toc216705297"/>
+      <w:bookmarkStart w:id="38" w:name="_Toc216719524"/>
       <w:r>
         <w:t>1.</w:t>
       </w:r>
@@ -18978,7 +18913,7 @@
         <w:pStyle w:val="Heading3"/>
         <w:spacing w:line="360" w:lineRule="auto"/>
       </w:pPr>
-      <w:bookmarkStart w:id="39" w:name="_Toc216705298"/>
+      <w:bookmarkStart w:id="39" w:name="_Toc216719525"/>
       <w:r>
         <w:t>1.</w:t>
       </w:r>
@@ -19121,7 +19056,7 @@
         <w:spacing w:line="360" w:lineRule="auto"/>
         <w:jc w:val="both"/>
       </w:pPr>
-      <w:bookmarkStart w:id="40" w:name="_Toc216705299"/>
+      <w:bookmarkStart w:id="40" w:name="_Toc216719526"/>
       <w:r>
         <w:lastRenderedPageBreak/>
         <w:t>1.</w:t>
@@ -19207,7 +19142,7 @@
       <w:pPr>
         <w:pStyle w:val="Heading2"/>
       </w:pPr>
-      <w:bookmarkStart w:id="41" w:name="_Toc216705300"/>
+      <w:bookmarkStart w:id="41" w:name="_Toc216719527"/>
       <w:r>
         <w:t>2</w:t>
       </w:r>
@@ -19224,7 +19159,7 @@
         <w:pStyle w:val="Heading3"/>
         <w:spacing w:line="360" w:lineRule="auto"/>
       </w:pPr>
-      <w:bookmarkStart w:id="42" w:name="_Toc216705301"/>
+      <w:bookmarkStart w:id="42" w:name="_Toc216719528"/>
       <w:r>
         <w:t>2.</w:t>
       </w:r>
@@ -19631,7 +19566,7 @@
         <w:pStyle w:val="Heading3"/>
         <w:spacing w:line="360" w:lineRule="auto"/>
       </w:pPr>
-      <w:bookmarkStart w:id="45" w:name="_Toc216705302"/>
+      <w:bookmarkStart w:id="45" w:name="_Toc216719529"/>
       <w:r>
         <w:t>2.</w:t>
       </w:r>
@@ -19787,7 +19722,7 @@
         <w:pStyle w:val="Heading3"/>
         <w:spacing w:before="240" w:line="360" w:lineRule="auto"/>
       </w:pPr>
-      <w:bookmarkStart w:id="46" w:name="_Toc216705303"/>
+      <w:bookmarkStart w:id="46" w:name="_Toc216719530"/>
       <w:r>
         <w:t xml:space="preserve">2.3. </w:t>
       </w:r>
@@ -20706,14 +20641,42 @@
           <w:sz w:val="26"/>
           <w:szCs w:val="26"/>
         </w:rPr>
-        <w:t xml:space="preserve"> All classes are treated equally</w:t>
-      </w:r>
-      <w:r>
-        <w:rPr>
-          <w:sz w:val="26"/>
-          <w:szCs w:val="26"/>
-        </w:rPr>
-        <w:t>:</w:t>
+        <w:t xml:space="preserve"> </w:t>
+      </w:r>
+      <w:r>
+        <w:rPr>
+          <w:sz w:val="26"/>
+          <w:szCs w:val="26"/>
+        </w:rPr>
+        <w:t>Account</w:t>
+      </w:r>
+      <w:r>
+        <w:rPr>
+          <w:sz w:val="26"/>
+          <w:szCs w:val="26"/>
+        </w:rPr>
+        <w:t>ing</w:t>
+      </w:r>
+      <w:r>
+        <w:rPr>
+          <w:sz w:val="26"/>
+          <w:szCs w:val="26"/>
+        </w:rPr>
+        <w:t xml:space="preserve"> for class imbalance by weighting each class by its support.</w:t>
+      </w:r>
+      <w:r>
+        <w:rPr>
+          <w:sz w:val="26"/>
+          <w:szCs w:val="26"/>
+        </w:rPr>
+        <w:t xml:space="preserve"> </w:t>
+      </w:r>
+      <w:r>
+        <w:rPr>
+          <w:sz w:val="26"/>
+          <w:szCs w:val="26"/>
+        </w:rPr>
+        <w:t>All classes are treated equally:</w:t>
       </w:r>
     </w:p>
     <w:p>
@@ -21133,127 +21096,83 @@
     </w:p>
     <w:p>
       <w:pPr>
+        <w:spacing w:line="288" w:lineRule="auto"/>
+        <w:jc w:val="both"/>
+        <w:rPr>
+          <w:b/>
+          <w:bCs/>
+          <w:sz w:val="26"/>
+          <w:szCs w:val="26"/>
+        </w:rPr>
+      </w:pPr>
+      <w:r>
+        <w:rPr>
+          <w:b/>
+          <w:bCs/>
+          <w:sz w:val="26"/>
+          <w:szCs w:val="26"/>
+        </w:rPr>
+        <w:lastRenderedPageBreak/>
+        <w:t>Additional evaluation curves</w:t>
+      </w:r>
+      <w:r>
+        <w:rPr>
+          <w:b/>
+          <w:bCs/>
+          <w:sz w:val="26"/>
+          <w:szCs w:val="26"/>
+        </w:rPr>
+        <w:t>:</w:t>
+      </w:r>
+    </w:p>
+    <w:p>
+      <w:pPr>
+        <w:pStyle w:val="ListParagraph"/>
         <w:numPr>
           <w:ilvl w:val="0"/>
-          <w:numId w:val="13"/>
+          <w:numId w:val="22"/>
         </w:numPr>
         <w:spacing w:line="288" w:lineRule="auto"/>
         <w:jc w:val="both"/>
         <w:rPr>
-          <w:sz w:val="26"/>
-          <w:szCs w:val="26"/>
-        </w:rPr>
-      </w:pPr>
-      <w:r>
-        <w:rPr>
+          <w:rFonts w:ascii="Times New Roman" w:hAnsi="Times New Roman" w:cs="Times New Roman"/>
           <w:b/>
           <w:bCs/>
           <w:sz w:val="26"/>
           <w:szCs w:val="26"/>
         </w:rPr>
-        <w:lastRenderedPageBreak/>
-        <w:t>Weighted-average metrics</w:t>
-      </w:r>
-      <w:r>
-        <w:rPr>
-          <w:sz w:val="26"/>
-          <w:szCs w:val="26"/>
-        </w:rPr>
-        <w:t xml:space="preserve">: </w:t>
-      </w:r>
-      <w:r>
-        <w:rPr>
-          <w:sz w:val="26"/>
-          <w:szCs w:val="26"/>
-        </w:rPr>
-        <w:t>Account</w:t>
-      </w:r>
-      <w:r>
-        <w:rPr>
-          <w:sz w:val="26"/>
-          <w:szCs w:val="26"/>
-        </w:rPr>
-        <w:t>ing</w:t>
-      </w:r>
-      <w:r>
-        <w:rPr>
-          <w:sz w:val="26"/>
-          <w:szCs w:val="26"/>
-        </w:rPr>
-        <w:t xml:space="preserve"> for class imbalance by weighting each class by its support.</w:t>
-      </w:r>
-    </w:p>
-    <w:p>
-      <w:pPr>
-        <w:spacing w:line="288" w:lineRule="auto"/>
-        <w:ind w:left="360"/>
-        <w:jc w:val="both"/>
-        <w:rPr>
-          <w:sz w:val="26"/>
-          <w:szCs w:val="26"/>
-        </w:rPr>
-      </w:pPr>
-    </w:p>
-    <w:p>
-      <w:pPr>
+      </w:pPr>
+      <w:r>
+        <w:rPr>
+          <w:rFonts w:ascii="Times New Roman" w:hAnsi="Times New Roman" w:cs="Times New Roman"/>
+          <w:sz w:val="26"/>
+          <w:szCs w:val="26"/>
+        </w:rPr>
+        <w:t xml:space="preserve">Macro-Averaged ROC Curve and its AUC measure the relationship between the true positive rate and false positive rate across different thresholds. </w:t>
+      </w:r>
+    </w:p>
+    <w:p>
+      <w:pPr>
+        <w:pStyle w:val="ListParagraph"/>
+        <w:numPr>
+          <w:ilvl w:val="0"/>
+          <w:numId w:val="22"/>
+        </w:numPr>
         <w:spacing w:line="288" w:lineRule="auto"/>
         <w:jc w:val="both"/>
         <w:rPr>
-          <w:b/>
-          <w:bCs/>
-          <w:sz w:val="26"/>
-          <w:szCs w:val="26"/>
-        </w:rPr>
-      </w:pPr>
-      <w:r>
-        <w:rPr>
-          <w:b/>
-          <w:bCs/>
-          <w:sz w:val="26"/>
-          <w:szCs w:val="26"/>
-        </w:rPr>
-        <w:t>Additional evaluation curves</w:t>
-      </w:r>
-      <w:r>
-        <w:rPr>
-          <w:b/>
-          <w:bCs/>
-          <w:sz w:val="26"/>
-          <w:szCs w:val="26"/>
-        </w:rPr>
-        <w:t>:</w:t>
-      </w:r>
-    </w:p>
-    <w:p>
-      <w:pPr>
-        <w:spacing w:line="288" w:lineRule="auto"/>
-        <w:ind w:firstLine="432"/>
-        <w:jc w:val="both"/>
-        <w:rPr>
-          <w:sz w:val="26"/>
-          <w:szCs w:val="26"/>
-        </w:rPr>
-      </w:pPr>
-      <w:r>
-        <w:rPr>
-          <w:sz w:val="26"/>
-          <w:szCs w:val="26"/>
-        </w:rPr>
-        <w:t>The Macro Precision-Recall Curve plots precision against recall at varying confidence thresholds</w:t>
-      </w:r>
-      <w:r>
-        <w:rPr>
-          <w:sz w:val="26"/>
-          <w:szCs w:val="26"/>
-        </w:rPr>
-        <w:t xml:space="preserve">. </w:t>
-      </w:r>
-      <w:r>
-        <w:rPr>
-          <w:sz w:val="26"/>
-          <w:szCs w:val="26"/>
-        </w:rPr>
-        <w:t>Macro-Averaged ROC Curve and its AUC measure the relationship between the true positive rate and false positive rate across different thresholds. The Macro F1 Score Curve illustrates how the F1-score changes at various confidence levels, aiding in selecting an operating point that maximizes overall performance.</w:t>
+          <w:rFonts w:ascii="Times New Roman" w:hAnsi="Times New Roman" w:cs="Times New Roman"/>
+          <w:sz w:val="26"/>
+          <w:szCs w:val="26"/>
+        </w:rPr>
+      </w:pPr>
+      <w:r>
+        <w:rPr>
+          <w:rFonts w:ascii="Times New Roman" w:hAnsi="Times New Roman" w:cs="Times New Roman"/>
+          <w:sz w:val="26"/>
+          <w:szCs w:val="26"/>
+        </w:rPr>
+        <w:t>The Macro F1 Score Curve illustrates how the F1-score changes at various confidence levels, aiding in selecting an operating point that maximizes overall performance.</w:t>
       </w:r>
     </w:p>
     <w:p>
@@ -21273,7 +21192,7 @@
       <w:pPr>
         <w:pStyle w:val="Heading1"/>
       </w:pPr>
-      <w:bookmarkStart w:id="47" w:name="_Toc216705304"/>
+      <w:bookmarkStart w:id="47" w:name="_Toc216719531"/>
       <w:r>
         <w:lastRenderedPageBreak/>
         <w:t xml:space="preserve">CHAPTER </w:t>
@@ -21294,7 +21213,7 @@
         <w:pStyle w:val="Heading2"/>
         <w:spacing w:line="360" w:lineRule="auto"/>
       </w:pPr>
-      <w:bookmarkStart w:id="48" w:name="_Toc216705305"/>
+      <w:bookmarkStart w:id="48" w:name="_Toc216719532"/>
       <w:r>
         <w:t>1.</w:t>
       </w:r>
@@ -21585,7 +21504,7 @@
       <w:pPr>
         <w:pStyle w:val="Heading2"/>
       </w:pPr>
-      <w:bookmarkStart w:id="50" w:name="_Toc216705306"/>
+      <w:bookmarkStart w:id="50" w:name="_Toc216719533"/>
       <w:r>
         <w:lastRenderedPageBreak/>
         <w:t>2.</w:t>
@@ -22549,7 +22468,7 @@
       <w:pPr>
         <w:pStyle w:val="Heading2"/>
       </w:pPr>
-      <w:bookmarkStart w:id="52" w:name="_Toc216705307"/>
+      <w:bookmarkStart w:id="52" w:name="_Toc216719534"/>
       <w:r>
         <w:lastRenderedPageBreak/>
         <w:t>3.</w:t>
@@ -22567,7 +22486,7 @@
         <w:pStyle w:val="Heading3"/>
         <w:spacing w:line="360" w:lineRule="auto"/>
       </w:pPr>
-      <w:bookmarkStart w:id="53" w:name="_Toc216705308"/>
+      <w:bookmarkStart w:id="53" w:name="_Toc216719535"/>
       <w:r>
         <w:t>3.1</w:t>
       </w:r>
@@ -22927,7 +22846,7 @@
       <w:pPr>
         <w:pStyle w:val="Heading3"/>
       </w:pPr>
-      <w:bookmarkStart w:id="55" w:name="_Toc216705309"/>
+      <w:bookmarkStart w:id="55" w:name="_Toc216719536"/>
       <w:r>
         <w:t>3</w:t>
       </w:r>
@@ -23361,7 +23280,7 @@
       <w:pPr>
         <w:pStyle w:val="Heading3"/>
       </w:pPr>
-      <w:bookmarkStart w:id="57" w:name="_Toc216705310"/>
+      <w:bookmarkStart w:id="57" w:name="_Toc216719537"/>
       <w:r>
         <w:lastRenderedPageBreak/>
         <w:t>3</w:t>
@@ -23814,7 +23733,7 @@
       <w:pPr>
         <w:pStyle w:val="Heading3"/>
       </w:pPr>
-      <w:bookmarkStart w:id="59" w:name="_Toc216705311"/>
+      <w:bookmarkStart w:id="59" w:name="_Toc216719538"/>
       <w:r>
         <w:lastRenderedPageBreak/>
         <w:t>3</w:t>
@@ -24218,7 +24137,7 @@
       <w:pPr>
         <w:pStyle w:val="Heading2"/>
       </w:pPr>
-      <w:bookmarkStart w:id="61" w:name="_Toc216705312"/>
+      <w:bookmarkStart w:id="61" w:name="_Toc216719539"/>
       <w:r>
         <w:lastRenderedPageBreak/>
         <w:t>4</w:t>
@@ -24239,7 +24158,7 @@
         <w:pStyle w:val="Heading3"/>
         <w:spacing w:line="360" w:lineRule="auto"/>
       </w:pPr>
-      <w:bookmarkStart w:id="62" w:name="_Toc216705313"/>
+      <w:bookmarkStart w:id="62" w:name="_Toc216719540"/>
       <w:r>
         <w:t>4</w:t>
       </w:r>
@@ -26431,7 +26350,7 @@
         <w:pStyle w:val="Heading3"/>
         <w:spacing w:line="360" w:lineRule="auto"/>
       </w:pPr>
-      <w:bookmarkStart w:id="65" w:name="_Toc216705314"/>
+      <w:bookmarkStart w:id="65" w:name="_Toc216719541"/>
       <w:r>
         <w:t>4</w:t>
       </w:r>
@@ -26782,7 +26701,7 @@
         <w:pStyle w:val="Heading1"/>
       </w:pPr>
       <w:bookmarkStart w:id="67" w:name="_Toc214470887"/>
-      <w:bookmarkStart w:id="68" w:name="_Toc216705315"/>
+      <w:bookmarkStart w:id="68" w:name="_Toc216719542"/>
       <w:r>
         <w:lastRenderedPageBreak/>
         <w:t xml:space="preserve">CHAPTER </w:t>
@@ -26801,7 +26720,7 @@
         <w:pStyle w:val="Heading2"/>
         <w:spacing w:before="0"/>
       </w:pPr>
-      <w:bookmarkStart w:id="69" w:name="_Toc216705316"/>
+      <w:bookmarkStart w:id="69" w:name="_Toc216719543"/>
       <w:r>
         <w:t>1</w:t>
       </w:r>
@@ -26818,7 +26737,7 @@
         <w:pStyle w:val="Heading3"/>
         <w:spacing w:line="360" w:lineRule="auto"/>
       </w:pPr>
-      <w:bookmarkStart w:id="70" w:name="_Toc216705317"/>
+      <w:bookmarkStart w:id="70" w:name="_Toc216719544"/>
       <w:r>
         <w:t>1.1</w:t>
       </w:r>
@@ -26838,7 +26757,7 @@
         <w:pStyle w:val="Heading4"/>
         <w:spacing w:line="360" w:lineRule="auto"/>
       </w:pPr>
-      <w:bookmarkStart w:id="71" w:name="_Toc216705318"/>
+      <w:bookmarkStart w:id="71" w:name="_Toc216719545"/>
       <w:r>
         <w:t>1.1</w:t>
       </w:r>
@@ -26940,7 +26859,7 @@
           <w:bCs/>
         </w:rPr>
       </w:pPr>
-      <w:bookmarkStart w:id="72" w:name="_Toc216705319"/>
+      <w:bookmarkStart w:id="72" w:name="_Toc216719546"/>
       <w:r>
         <w:t>1.1</w:t>
       </w:r>
@@ -27124,7 +27043,7 @@
         <w:pStyle w:val="Heading4"/>
         <w:spacing w:line="360" w:lineRule="auto"/>
       </w:pPr>
-      <w:bookmarkStart w:id="74" w:name="_Toc216705320"/>
+      <w:bookmarkStart w:id="74" w:name="_Toc216719547"/>
       <w:r>
         <w:t>1.1.3</w:t>
       </w:r>
@@ -27274,7 +27193,7 @@
           <w:bCs/>
         </w:rPr>
       </w:pPr>
-      <w:bookmarkStart w:id="75" w:name="_Toc216705321"/>
+      <w:bookmarkStart w:id="75" w:name="_Toc216719548"/>
       <w:r>
         <w:t>1.1.4</w:t>
       </w:r>
@@ -28024,7 +27943,7 @@
       <w:pPr>
         <w:pStyle w:val="Heading4"/>
       </w:pPr>
-      <w:bookmarkStart w:id="77" w:name="_Toc216705322"/>
+      <w:bookmarkStart w:id="77" w:name="_Toc216719549"/>
       <w:r>
         <w:t>1.1.</w:t>
       </w:r>
@@ -28751,7 +28670,7 @@
       <w:pPr>
         <w:pStyle w:val="Heading3"/>
       </w:pPr>
-      <w:bookmarkStart w:id="79" w:name="_Toc216705323"/>
+      <w:bookmarkStart w:id="79" w:name="_Toc216719550"/>
       <w:r>
         <w:lastRenderedPageBreak/>
         <w:t>1.2. Model Evaluation results</w:t>
@@ -29375,16 +29294,9 @@
     </w:p>
     <w:p>
       <w:pPr>
-        <w:spacing w:line="288" w:lineRule="auto"/>
-        <w:ind w:firstLine="720"/>
-        <w:jc w:val="both"/>
-        <w:rPr>
-          <w:sz w:val="26"/>
-          <w:szCs w:val="26"/>
-        </w:rPr>
-      </w:pPr>
-    </w:p>
-    <w:p/>
+        <w:ind w:firstLine="284"/>
+      </w:pPr>
+    </w:p>
     <w:p>
       <w:pPr>
         <w:keepNext/>
@@ -29394,125 +29306,6 @@
         <w:rPr>
           <w:noProof/>
         </w:rPr>
-        <w:drawing>
-          <wp:inline distT="0" distB="0" distL="0" distR="0" wp14:anchorId="5E8555D1" wp14:editId="3C3A0ABE">
-            <wp:extent cx="4653146" cy="3620526"/>
-            <wp:effectExtent l="0" t="0" r="0" b="0"/>
-            <wp:docPr id="972162349" name="Picture 1"/>
-            <wp:cNvGraphicFramePr>
-              <a:graphicFrameLocks xmlns:a="http://schemas.openxmlformats.org/drawingml/2006/main" noChangeAspect="1"/>
-            </wp:cNvGraphicFramePr>
-            <a:graphic xmlns:a="http://schemas.openxmlformats.org/drawingml/2006/main">
-              <a:graphicData uri="http://schemas.openxmlformats.org/drawingml/2006/picture">
-                <pic:pic xmlns:pic="http://schemas.openxmlformats.org/drawingml/2006/picture">
-                  <pic:nvPicPr>
-                    <pic:cNvPr id="972162349" name=""/>
-                    <pic:cNvPicPr/>
-                  </pic:nvPicPr>
-                  <pic:blipFill>
-                    <a:blip r:embed="rId23"/>
-                    <a:stretch>
-                      <a:fillRect/>
-                    </a:stretch>
-                  </pic:blipFill>
-                  <pic:spPr>
-                    <a:xfrm>
-                      <a:off x="0" y="0"/>
-                      <a:ext cx="4671390" cy="3634722"/>
-                    </a:xfrm>
-                    <a:prstGeom prst="rect">
-                      <a:avLst/>
-                    </a:prstGeom>
-                  </pic:spPr>
-                </pic:pic>
-              </a:graphicData>
-            </a:graphic>
-          </wp:inline>
-        </w:drawing>
-      </w:r>
-    </w:p>
-    <w:p>
-      <w:pPr>
-        <w:pStyle w:val="Caption"/>
-      </w:pPr>
-      <w:bookmarkStart w:id="81" w:name="_Toc216446241"/>
-      <w:r>
-        <w:rPr>
-          <w:b/>
-          <w:bCs/>
-        </w:rPr>
-        <w:t xml:space="preserve">Figure </w:t>
-      </w:r>
-      <w:r>
-        <w:rPr>
-          <w:b/>
-          <w:bCs/>
-        </w:rPr>
-        <w:fldChar w:fldCharType="begin"/>
-      </w:r>
-      <w:r>
-        <w:rPr>
-          <w:b/>
-          <w:bCs/>
-        </w:rPr>
-        <w:instrText xml:space="preserve"> SEQ Figure \* ARABIC </w:instrText>
-      </w:r>
-      <w:r>
-        <w:rPr>
-          <w:b/>
-          <w:bCs/>
-        </w:rPr>
-        <w:fldChar w:fldCharType="separate"/>
-      </w:r>
-      <w:r>
-        <w:rPr>
-          <w:b/>
-          <w:bCs/>
-          <w:noProof/>
-        </w:rPr>
-        <w:t>12</w:t>
-      </w:r>
-      <w:r>
-        <w:rPr>
-          <w:b/>
-          <w:bCs/>
-          <w:noProof/>
-        </w:rPr>
-        <w:fldChar w:fldCharType="end"/>
-      </w:r>
-      <w:r>
-        <w:rPr>
-          <w:b/>
-          <w:bCs/>
-        </w:rPr>
-        <w:t>.</w:t>
-      </w:r>
-      <w:r>
-        <w:t xml:space="preserve"> Macro Precision-Recall Curves of ViT (top-left), ResNet-50 (top-right), EfficientNetB4 (bottom-left) and MobileNetV3 (bottom-right)</w:t>
-      </w:r>
-      <w:bookmarkEnd w:id="81"/>
-    </w:p>
-    <w:p>
-      <w:pPr>
-        <w:ind w:firstLine="720"/>
-        <w:jc w:val="both"/>
-      </w:pPr>
-    </w:p>
-    <w:p>
-      <w:pPr>
-        <w:ind w:firstLine="284"/>
-      </w:pPr>
-    </w:p>
-    <w:p>
-      <w:pPr>
-        <w:keepNext/>
-        <w:jc w:val="center"/>
-      </w:pPr>
-      <w:r>
-        <w:rPr>
-          <w:noProof/>
-        </w:rPr>
-        <w:lastRenderedPageBreak/>
         <w:drawing>
           <wp:inline distT="0" distB="0" distL="0" distR="0" wp14:anchorId="19BAF05F" wp14:editId="33A41BB8">
             <wp:extent cx="4678730" cy="3508914"/>
@@ -29529,7 +29322,7 @@
                     <pic:cNvPicPr/>
                   </pic:nvPicPr>
                   <pic:blipFill>
-                    <a:blip r:embed="rId24"/>
+                    <a:blip r:embed="rId23"/>
                     <a:stretch>
                       <a:fillRect/>
                     </a:stretch>
@@ -29554,7 +29347,7 @@
       <w:pPr>
         <w:pStyle w:val="Caption"/>
       </w:pPr>
-      <w:bookmarkStart w:id="82" w:name="_Toc216446242"/>
+      <w:bookmarkStart w:id="81" w:name="_Toc216446242"/>
       <w:r>
         <w:rPr>
           <w:b/>
@@ -29609,7 +29402,7 @@
       <w:r>
         <w:t xml:space="preserve"> Marco-Averaged ROC Curves of ViT (top-left), ResNet-50 (top-right), EfficientNetB4 (bottom-left) and MobileNetV3 (bottom-right)</w:t>
       </w:r>
-      <w:bookmarkEnd w:id="82"/>
+      <w:bookmarkEnd w:id="81"/>
     </w:p>
     <w:p>
       <w:pPr>
@@ -29633,6 +29426,7 @@
         <w:rPr>
           <w:noProof/>
         </w:rPr>
+        <w:lastRenderedPageBreak/>
         <w:drawing>
           <wp:inline distT="0" distB="0" distL="0" distR="0" wp14:anchorId="39C825F4" wp14:editId="4E64DFC0">
             <wp:extent cx="4680229" cy="3604846"/>
@@ -29649,7 +29443,7 @@
                     <pic:cNvPicPr/>
                   </pic:nvPicPr>
                   <pic:blipFill>
-                    <a:blip r:embed="rId25"/>
+                    <a:blip r:embed="rId24"/>
                     <a:stretch>
                       <a:fillRect/>
                     </a:stretch>
@@ -29674,7 +29468,7 @@
       <w:pPr>
         <w:pStyle w:val="Caption"/>
       </w:pPr>
-      <w:bookmarkStart w:id="83" w:name="_Toc216446243"/>
+      <w:bookmarkStart w:id="82" w:name="_Toc216446243"/>
       <w:r>
         <w:rPr>
           <w:b/>
@@ -29729,16 +29523,16 @@
       <w:r>
         <w:t xml:space="preserve"> Marco F1 Score Curves of ViT (top-left), ResNet-50 (top-right), EfficientNetB4 (bottom-left) and MobileNetV3 (bottom-right)</w:t>
       </w:r>
-      <w:bookmarkEnd w:id="83"/>
-    </w:p>
+      <w:bookmarkEnd w:id="82"/>
+    </w:p>
+    <w:p/>
     <w:p>
       <w:pPr>
         <w:pStyle w:val="Heading2"/>
         <w:spacing w:before="0"/>
       </w:pPr>
-      <w:bookmarkStart w:id="84" w:name="_Toc216705324"/>
-      <w:r>
-        <w:lastRenderedPageBreak/>
+      <w:bookmarkStart w:id="83" w:name="_Toc216719551"/>
+      <w:r>
         <w:t>2</w:t>
       </w:r>
       <w:r>
@@ -29747,21 +29541,21 @@
       <w:r>
         <w:t>MOBILE APP UI/UX OVERVIEW</w:t>
       </w:r>
-      <w:bookmarkEnd w:id="84"/>
+      <w:bookmarkEnd w:id="83"/>
     </w:p>
     <w:p>
       <w:pPr>
         <w:pStyle w:val="Heading3"/>
         <w:spacing w:line="276" w:lineRule="auto"/>
       </w:pPr>
-      <w:bookmarkStart w:id="85" w:name="_Toc216705325"/>
+      <w:bookmarkStart w:id="84" w:name="_Toc216719552"/>
       <w:r>
         <w:t>2</w:t>
       </w:r>
       <w:r>
         <w:t>.1. Navigation bar</w:t>
       </w:r>
-      <w:bookmarkEnd w:id="85"/>
+      <w:bookmarkEnd w:id="84"/>
       <w:r>
         <w:t xml:space="preserve"> </w:t>
       </w:r>
@@ -29791,7 +29585,7 @@
                     <pic:cNvPicPr/>
                   </pic:nvPicPr>
                   <pic:blipFill>
-                    <a:blip r:embed="rId26"/>
+                    <a:blip r:embed="rId25"/>
                     <a:stretch>
                       <a:fillRect/>
                     </a:stretch>
@@ -29816,7 +29610,7 @@
       <w:pPr>
         <w:pStyle w:val="Caption"/>
       </w:pPr>
-      <w:bookmarkStart w:id="86" w:name="_Toc216446244"/>
+      <w:bookmarkStart w:id="85" w:name="_Toc216446244"/>
       <w:r>
         <w:rPr>
           <w:b/>
@@ -29871,7 +29665,7 @@
       <w:r>
         <w:t xml:space="preserve"> Navigation bar</w:t>
       </w:r>
-      <w:bookmarkEnd w:id="86"/>
+      <w:bookmarkEnd w:id="85"/>
     </w:p>
     <w:p>
       <w:pPr>
@@ -29934,14 +29728,15 @@
         <w:pStyle w:val="Heading3"/>
         <w:spacing w:line="360" w:lineRule="auto"/>
       </w:pPr>
-      <w:bookmarkStart w:id="87" w:name="_Toc216705326"/>
-      <w:r>
+      <w:bookmarkStart w:id="86" w:name="_Toc216719553"/>
+      <w:r>
+        <w:lastRenderedPageBreak/>
         <w:t>2</w:t>
       </w:r>
       <w:r>
         <w:t>.2. Mushroom Identifier Screen (Home Screen)</w:t>
       </w:r>
-      <w:bookmarkEnd w:id="87"/>
+      <w:bookmarkEnd w:id="86"/>
     </w:p>
     <w:p>
       <w:pPr>
@@ -29967,7 +29762,7 @@
                     <pic:cNvPicPr/>
                   </pic:nvPicPr>
                   <pic:blipFill>
-                    <a:blip r:embed="rId27" cstate="print">
+                    <a:blip r:embed="rId26" cstate="print">
                       <a:extLst>
                         <a:ext uri="{28A0092B-C50C-407E-A947-70E740481C1C}">
                           <a14:useLocalDpi xmlns:a14="http://schemas.microsoft.com/office/drawing/2010/main" val="0"/>
@@ -30016,7 +29811,7 @@
                     <pic:cNvPicPr/>
                   </pic:nvPicPr>
                   <pic:blipFill>
-                    <a:blip r:embed="rId28" cstate="print">
+                    <a:blip r:embed="rId27" cstate="print">
                       <a:extLst>
                         <a:ext uri="{28A0092B-C50C-407E-A947-70E740481C1C}">
                           <a14:useLocalDpi xmlns:a14="http://schemas.microsoft.com/office/drawing/2010/main" val="0"/>
@@ -30050,7 +29845,7 @@
       <w:pPr>
         <w:pStyle w:val="Caption"/>
       </w:pPr>
-      <w:bookmarkStart w:id="88" w:name="_Toc216446245"/>
+      <w:bookmarkStart w:id="87" w:name="_Toc216446245"/>
       <w:r>
         <w:rPr>
           <w:b/>
@@ -30108,7 +29903,7 @@
       <w:r>
         <w:t>Mushroom identification screen in light mode (left) and dark mode (right)</w:t>
       </w:r>
-      <w:bookmarkEnd w:id="88"/>
+      <w:bookmarkEnd w:id="87"/>
     </w:p>
     <w:p/>
     <w:p>
@@ -30126,15 +29921,7 @@
           <w:sz w:val="26"/>
           <w:szCs w:val="26"/>
         </w:rPr>
-        <w:t xml:space="preserve">The Mushroom Identification screen is the default page when users launch the app. A sun/moon icon on the right corner of the app bar allows for switching between light and dark themes. Centered on the screen are two buttons, namely the “From </w:t>
-      </w:r>
-      <w:r>
-        <w:rPr>
-          <w:sz w:val="26"/>
-          <w:szCs w:val="26"/>
-        </w:rPr>
-        <w:lastRenderedPageBreak/>
-        <w:t>Gallery” button for selecting an existing photo and the “Take Photo” button for opening the device camera. This layout ensures that beginners can start an identification in one tap without any distraction.</w:t>
+        <w:t>The Mushroom Identification screen is the default page when users launch the app. A sun/moon icon on the right corner of the app bar allows for switching between light and dark themes. Centered on the screen are two buttons, namely the “From Gallery” button for selecting an existing photo and the “Take Photo” button for opening the device camera. This layout ensures that beginners can start an identification in one tap without any distraction.</w:t>
       </w:r>
     </w:p>
     <w:p>
@@ -30152,6 +29939,7 @@
         <w:rPr>
           <w:noProof/>
         </w:rPr>
+        <w:lastRenderedPageBreak/>
         <w:drawing>
           <wp:inline distT="0" distB="0" distL="0" distR="0" wp14:anchorId="7FCA1D77" wp14:editId="07D95213">
             <wp:extent cx="1936781" cy="4304101"/>
@@ -30168,7 +29956,7 @@
                     <pic:cNvPicPr/>
                   </pic:nvPicPr>
                   <pic:blipFill>
-                    <a:blip r:embed="rId29" cstate="print">
+                    <a:blip r:embed="rId28" cstate="print">
                       <a:extLst>
                         <a:ext uri="{28A0092B-C50C-407E-A947-70E740481C1C}">
                           <a14:useLocalDpi xmlns:a14="http://schemas.microsoft.com/office/drawing/2010/main" val="0"/>
@@ -30199,7 +29987,7 @@
       <w:pPr>
         <w:pStyle w:val="Caption"/>
       </w:pPr>
-      <w:bookmarkStart w:id="89" w:name="_Toc216446246"/>
+      <w:bookmarkStart w:id="88" w:name="_Toc216446246"/>
       <w:r>
         <w:rPr>
           <w:b/>
@@ -30254,7 +30042,7 @@
       <w:r>
         <w:t xml:space="preserve"> Gallery picker</w:t>
       </w:r>
-      <w:bookmarkEnd w:id="89"/>
+      <w:bookmarkEnd w:id="88"/>
     </w:p>
     <w:p>
       <w:pPr>
@@ -30321,7 +30109,7 @@
         <w:pStyle w:val="Heading3"/>
         <w:spacing w:line="360" w:lineRule="auto"/>
       </w:pPr>
-      <w:bookmarkStart w:id="90" w:name="_Toc216705327"/>
+      <w:bookmarkStart w:id="89" w:name="_Toc216719554"/>
       <w:r>
         <w:lastRenderedPageBreak/>
         <w:t>2</w:t>
@@ -30329,7 +30117,7 @@
       <w:r>
         <w:t>.3. Image Editor Screens</w:t>
       </w:r>
-      <w:bookmarkEnd w:id="90"/>
+      <w:bookmarkEnd w:id="89"/>
     </w:p>
     <w:p>
       <w:pPr>
@@ -30356,7 +30144,7 @@
                     <pic:cNvPicPr/>
                   </pic:nvPicPr>
                   <pic:blipFill>
-                    <a:blip r:embed="rId30" cstate="print">
+                    <a:blip r:embed="rId29" cstate="print">
                       <a:extLst>
                         <a:ext uri="{28A0092B-C50C-407E-A947-70E740481C1C}">
                           <a14:useLocalDpi xmlns:a14="http://schemas.microsoft.com/office/drawing/2010/main" val="0"/>
@@ -30405,7 +30193,7 @@
                     <pic:cNvPicPr/>
                   </pic:nvPicPr>
                   <pic:blipFill>
-                    <a:blip r:embed="rId31" cstate="print">
+                    <a:blip r:embed="rId30" cstate="print">
                       <a:extLst>
                         <a:ext uri="{28A0092B-C50C-407E-A947-70E740481C1C}">
                           <a14:useLocalDpi xmlns:a14="http://schemas.microsoft.com/office/drawing/2010/main" val="0"/>
@@ -30436,7 +30224,7 @@
       <w:pPr>
         <w:pStyle w:val="Caption"/>
       </w:pPr>
-      <w:bookmarkStart w:id="91" w:name="_Toc216446247"/>
+      <w:bookmarkStart w:id="90" w:name="_Toc216446247"/>
       <w:r>
         <w:rPr>
           <w:b/>
@@ -30491,7 +30279,7 @@
       <w:r>
         <w:t xml:space="preserve"> Image Editor Screens</w:t>
       </w:r>
-      <w:bookmarkEnd w:id="91"/>
+      <w:bookmarkEnd w:id="90"/>
     </w:p>
     <w:p>
       <w:pPr>
@@ -30535,7 +30323,7 @@
         <w:pStyle w:val="Heading3"/>
         <w:spacing w:line="360" w:lineRule="auto"/>
       </w:pPr>
-      <w:bookmarkStart w:id="92" w:name="_Toc216705328"/>
+      <w:bookmarkStart w:id="91" w:name="_Toc216719555"/>
       <w:r>
         <w:lastRenderedPageBreak/>
         <w:t>2</w:t>
@@ -30552,7 +30340,7 @@
       <w:r>
         <w:t>and Result Display</w:t>
       </w:r>
-      <w:bookmarkEnd w:id="92"/>
+      <w:bookmarkEnd w:id="91"/>
     </w:p>
     <w:p>
       <w:pPr>
@@ -30578,7 +30366,7 @@
                     <pic:cNvPicPr/>
                   </pic:nvPicPr>
                   <pic:blipFill>
-                    <a:blip r:embed="rId32" cstate="print">
+                    <a:blip r:embed="rId31" cstate="print">
                       <a:extLst>
                         <a:ext uri="{28A0092B-C50C-407E-A947-70E740481C1C}">
                           <a14:useLocalDpi xmlns:a14="http://schemas.microsoft.com/office/drawing/2010/main" val="0"/>
@@ -30632,7 +30420,7 @@
                     </pic:cNvPicPr>
                   </pic:nvPicPr>
                   <pic:blipFill>
-                    <a:blip r:embed="rId33" cstate="print">
+                    <a:blip r:embed="rId32" cstate="print">
                       <a:extLst>
                         <a:ext uri="{28A0092B-C50C-407E-A947-70E740481C1C}">
                           <a14:useLocalDpi xmlns:a14="http://schemas.microsoft.com/office/drawing/2010/main" val="0"/>
@@ -30668,7 +30456,7 @@
       <w:pPr>
         <w:pStyle w:val="Caption"/>
       </w:pPr>
-      <w:bookmarkStart w:id="93" w:name="_Toc216446248"/>
+      <w:bookmarkStart w:id="92" w:name="_Toc216446248"/>
       <w:r>
         <w:rPr>
           <w:b/>
@@ -30735,7 +30523,7 @@
       <w:r>
         <w:t>(left) and detailed result screen (right)</w:t>
       </w:r>
-      <w:bookmarkEnd w:id="93"/>
+      <w:bookmarkEnd w:id="92"/>
     </w:p>
     <w:p/>
     <w:p>
@@ -30830,7 +30618,7 @@
         <w:pStyle w:val="Heading3"/>
         <w:spacing w:line="360" w:lineRule="auto"/>
       </w:pPr>
-      <w:bookmarkStart w:id="94" w:name="_Toc216705329"/>
+      <w:bookmarkStart w:id="93" w:name="_Toc216719556"/>
       <w:r>
         <w:t>2</w:t>
       </w:r>
@@ -30840,7 +30628,7 @@
       <w:r>
         <w:t>History Screen</w:t>
       </w:r>
-      <w:bookmarkEnd w:id="94"/>
+      <w:bookmarkEnd w:id="93"/>
     </w:p>
     <w:p>
       <w:pPr>
@@ -30869,7 +30657,7 @@
                     <pic:cNvPicPr/>
                   </pic:nvPicPr>
                   <pic:blipFill>
-                    <a:blip r:embed="rId34" cstate="print">
+                    <a:blip r:embed="rId33" cstate="print">
                       <a:extLst>
                         <a:ext uri="{28A0092B-C50C-407E-A947-70E740481C1C}">
                           <a14:useLocalDpi xmlns:a14="http://schemas.microsoft.com/office/drawing/2010/main" val="0"/>
@@ -30921,7 +30709,7 @@
                     <pic:cNvPicPr/>
                   </pic:nvPicPr>
                   <pic:blipFill>
-                    <a:blip r:embed="rId35" cstate="print">
+                    <a:blip r:embed="rId34" cstate="print">
                       <a:extLst>
                         <a:ext uri="{28A0092B-C50C-407E-A947-70E740481C1C}">
                           <a14:useLocalDpi xmlns:a14="http://schemas.microsoft.com/office/drawing/2010/main" val="0"/>
@@ -30952,7 +30740,7 @@
       <w:pPr>
         <w:pStyle w:val="Caption"/>
       </w:pPr>
-      <w:bookmarkStart w:id="95" w:name="_Toc216446249"/>
+      <w:bookmarkStart w:id="94" w:name="_Toc216446249"/>
       <w:r>
         <w:rPr>
           <w:b/>
@@ -31007,7 +30795,7 @@
       <w:r>
         <w:t xml:space="preserve"> Default History Screen with overflow menu open (left) and History Screen with Sorting option bottom sheet (right)</w:t>
       </w:r>
-      <w:bookmarkEnd w:id="95"/>
+      <w:bookmarkEnd w:id="94"/>
     </w:p>
     <w:p/>
     <w:p>
@@ -31044,7 +30832,7 @@
         <w:pStyle w:val="Heading3"/>
         <w:spacing w:line="360" w:lineRule="auto"/>
       </w:pPr>
-      <w:bookmarkStart w:id="96" w:name="_Toc216705330"/>
+      <w:bookmarkStart w:id="95" w:name="_Toc216719557"/>
       <w:r>
         <w:lastRenderedPageBreak/>
         <w:t>2</w:t>
@@ -31052,7 +30840,7 @@
       <w:r>
         <w:t>.6. History Item Content</w:t>
       </w:r>
-      <w:bookmarkEnd w:id="96"/>
+      <w:bookmarkEnd w:id="95"/>
       <w:r>
         <w:t xml:space="preserve"> </w:t>
       </w:r>
@@ -31084,7 +30872,7 @@
                     </pic:cNvPicPr>
                   </pic:nvPicPr>
                   <pic:blipFill>
-                    <a:blip r:embed="rId36" cstate="print">
+                    <a:blip r:embed="rId35" cstate="print">
                       <a:extLst>
                         <a:ext uri="{28A0092B-C50C-407E-A947-70E740481C1C}">
                           <a14:useLocalDpi xmlns:a14="http://schemas.microsoft.com/office/drawing/2010/main" val="0"/>
@@ -31123,7 +30911,7 @@
       <w:pPr>
         <w:pStyle w:val="Caption"/>
       </w:pPr>
-      <w:bookmarkStart w:id="97" w:name="_Toc216446250"/>
+      <w:bookmarkStart w:id="96" w:name="_Toc216446250"/>
       <w:r>
         <w:rPr>
           <w:b/>
@@ -31178,7 +30966,7 @@
       <w:r>
         <w:t xml:space="preserve"> History Item Content Screen</w:t>
       </w:r>
-      <w:bookmarkEnd w:id="97"/>
+      <w:bookmarkEnd w:id="96"/>
     </w:p>
     <w:p>
       <w:pPr>
@@ -31242,7 +31030,7 @@
         <w:pStyle w:val="Heading3"/>
         <w:spacing w:line="360" w:lineRule="auto"/>
       </w:pPr>
-      <w:bookmarkStart w:id="98" w:name="_Toc216705331"/>
+      <w:bookmarkStart w:id="97" w:name="_Toc216719558"/>
       <w:r>
         <w:lastRenderedPageBreak/>
         <w:t>2</w:t>
@@ -31250,7 +31038,7 @@
       <w:r>
         <w:t>.7. Search Screen</w:t>
       </w:r>
-      <w:bookmarkEnd w:id="98"/>
+      <w:bookmarkEnd w:id="97"/>
     </w:p>
     <w:p>
       <w:pPr>
@@ -31277,7 +31065,7 @@
                     <pic:cNvPicPr/>
                   </pic:nvPicPr>
                   <pic:blipFill>
-                    <a:blip r:embed="rId37" cstate="print">
+                    <a:blip r:embed="rId36" cstate="print">
                       <a:extLst>
                         <a:ext uri="{28A0092B-C50C-407E-A947-70E740481C1C}">
                           <a14:useLocalDpi xmlns:a14="http://schemas.microsoft.com/office/drawing/2010/main" val="0"/>
@@ -31328,7 +31116,7 @@
                     </pic:cNvPicPr>
                   </pic:nvPicPr>
                   <pic:blipFill>
-                    <a:blip r:embed="rId38" cstate="print">
+                    <a:blip r:embed="rId37" cstate="print">
                       <a:extLst>
                         <a:ext uri="{28A0092B-C50C-407E-A947-70E740481C1C}">
                           <a14:useLocalDpi xmlns:a14="http://schemas.microsoft.com/office/drawing/2010/main" val="0"/>
@@ -31364,7 +31152,7 @@
       <w:pPr>
         <w:pStyle w:val="Caption"/>
       </w:pPr>
-      <w:bookmarkStart w:id="99" w:name="_Toc216446251"/>
+      <w:bookmarkStart w:id="98" w:name="_Toc216446251"/>
       <w:r>
         <w:rPr>
           <w:b/>
@@ -31419,7 +31207,7 @@
       <w:r>
         <w:t xml:space="preserve"> Default Search Screen (left) and Search Screen with keyword (right)</w:t>
       </w:r>
-      <w:bookmarkEnd w:id="99"/>
+      <w:bookmarkEnd w:id="98"/>
     </w:p>
     <w:p>
       <w:pPr>
@@ -31506,7 +31294,7 @@
         <w:pStyle w:val="Heading3"/>
         <w:spacing w:line="360" w:lineRule="auto"/>
       </w:pPr>
-      <w:bookmarkStart w:id="100" w:name="_Toc216705332"/>
+      <w:bookmarkStart w:id="99" w:name="_Toc216719559"/>
       <w:r>
         <w:lastRenderedPageBreak/>
         <w:t>2</w:t>
@@ -31514,7 +31302,7 @@
       <w:r>
         <w:t>.8. Search Result Content</w:t>
       </w:r>
-      <w:bookmarkEnd w:id="100"/>
+      <w:bookmarkEnd w:id="99"/>
       <w:r>
         <w:t xml:space="preserve"> </w:t>
       </w:r>
@@ -31546,7 +31334,7 @@
                     </pic:cNvPicPr>
                   </pic:nvPicPr>
                   <pic:blipFill>
-                    <a:blip r:embed="rId39" cstate="print">
+                    <a:blip r:embed="rId38" cstate="print">
                       <a:extLst>
                         <a:ext uri="{28A0092B-C50C-407E-A947-70E740481C1C}">
                           <a14:useLocalDpi xmlns:a14="http://schemas.microsoft.com/office/drawing/2010/main" val="0"/>
@@ -31585,7 +31373,7 @@
       <w:pPr>
         <w:pStyle w:val="Caption"/>
       </w:pPr>
-      <w:bookmarkStart w:id="101" w:name="_Toc216446252"/>
+      <w:bookmarkStart w:id="100" w:name="_Toc216446252"/>
       <w:r>
         <w:rPr>
           <w:b/>
@@ -31640,7 +31428,7 @@
       <w:r>
         <w:t xml:space="preserve"> Search Result Content Screen</w:t>
       </w:r>
-      <w:bookmarkEnd w:id="101"/>
+      <w:bookmarkEnd w:id="100"/>
     </w:p>
     <w:p>
       <w:pPr>
@@ -31689,12 +31477,12 @@
         <w:pStyle w:val="Heading3"/>
         <w:spacing w:line="360" w:lineRule="auto"/>
       </w:pPr>
-      <w:bookmarkStart w:id="102" w:name="_Toc216705334"/>
+      <w:bookmarkStart w:id="101" w:name="_Toc216719560"/>
       <w:r>
         <w:lastRenderedPageBreak/>
         <w:t>2.9. Forage Map Screen</w:t>
       </w:r>
-      <w:bookmarkEnd w:id="102"/>
+      <w:bookmarkEnd w:id="101"/>
     </w:p>
     <w:p>
       <w:pPr>
@@ -31724,7 +31512,7 @@
                     <pic:cNvPicPr/>
                   </pic:nvPicPr>
                   <pic:blipFill>
-                    <a:blip r:embed="rId40" cstate="print">
+                    <a:blip r:embed="rId39" cstate="print">
                       <a:extLst>
                         <a:ext uri="{28A0092B-C50C-407E-A947-70E740481C1C}">
                           <a14:useLocalDpi xmlns:a14="http://schemas.microsoft.com/office/drawing/2010/main" val="0"/>
@@ -31778,7 +31566,7 @@
                     </pic:cNvPicPr>
                   </pic:nvPicPr>
                   <pic:blipFill>
-                    <a:blip r:embed="rId41" cstate="print">
+                    <a:blip r:embed="rId40" cstate="print">
                       <a:extLst>
                         <a:ext uri="{28A0092B-C50C-407E-A947-70E740481C1C}">
                           <a14:useLocalDpi xmlns:a14="http://schemas.microsoft.com/office/drawing/2010/main" val="0"/>
@@ -31814,7 +31602,7 @@
       <w:pPr>
         <w:pStyle w:val="Caption"/>
       </w:pPr>
-      <w:bookmarkStart w:id="103" w:name="_Toc216446254"/>
+      <w:bookmarkStart w:id="102" w:name="_Toc216446254"/>
       <w:r>
         <w:rPr>
           <w:b/>
@@ -31869,7 +31657,7 @@
       <w:r>
         <w:t xml:space="preserve"> Default Forage Map Screen (left) and Forage Map Screen with Filter bottom Sheet (right)</w:t>
       </w:r>
-      <w:bookmarkEnd w:id="103"/>
+      <w:bookmarkEnd w:id="102"/>
     </w:p>
     <w:p>
       <w:pPr>
@@ -32133,14 +31921,14 @@
         <w:pStyle w:val="Heading3"/>
         <w:spacing w:line="360" w:lineRule="auto"/>
       </w:pPr>
-      <w:bookmarkStart w:id="104" w:name="_Toc216705335"/>
+      <w:bookmarkStart w:id="103" w:name="_Toc216719561"/>
       <w:r>
         <w:t>2</w:t>
       </w:r>
       <w:r>
         <w:t>.10. Marker Description</w:t>
       </w:r>
-      <w:bookmarkEnd w:id="104"/>
+      <w:bookmarkEnd w:id="103"/>
       <w:r>
         <w:t xml:space="preserve"> </w:t>
       </w:r>
@@ -32172,7 +31960,7 @@
                     </pic:cNvPicPr>
                   </pic:nvPicPr>
                   <pic:blipFill>
-                    <a:blip r:embed="rId42" cstate="print">
+                    <a:blip r:embed="rId41" cstate="print">
                       <a:extLst>
                         <a:ext uri="{28A0092B-C50C-407E-A947-70E740481C1C}">
                           <a14:useLocalDpi xmlns:a14="http://schemas.microsoft.com/office/drawing/2010/main" val="0"/>
@@ -32208,7 +31996,7 @@
       <w:pPr>
         <w:pStyle w:val="Caption"/>
       </w:pPr>
-      <w:bookmarkStart w:id="105" w:name="_Toc216446255"/>
+      <w:bookmarkStart w:id="104" w:name="_Toc216446255"/>
       <w:r>
         <w:rPr>
           <w:b/>
@@ -32256,7 +32044,7 @@
       <w:r>
         <w:t>. Marker Description bottom sheet</w:t>
       </w:r>
-      <w:bookmarkEnd w:id="105"/>
+      <w:bookmarkEnd w:id="104"/>
     </w:p>
     <w:p/>
     <w:p>
@@ -32298,7 +32086,7 @@
         <w:pStyle w:val="Heading2"/>
         <w:spacing w:before="0"/>
       </w:pPr>
-      <w:bookmarkStart w:id="106" w:name="_Toc216705336"/>
+      <w:bookmarkStart w:id="105" w:name="_Toc216719562"/>
       <w:r>
         <w:lastRenderedPageBreak/>
         <w:t>3</w:t>
@@ -32309,7 +32097,7 @@
       <w:r>
         <w:t>EVALUATION</w:t>
       </w:r>
-      <w:bookmarkEnd w:id="106"/>
+      <w:bookmarkEnd w:id="105"/>
       <w:r>
         <w:t xml:space="preserve"> </w:t>
       </w:r>
@@ -32319,7 +32107,7 @@
         <w:pStyle w:val="Heading3"/>
         <w:spacing w:line="360" w:lineRule="auto"/>
       </w:pPr>
-      <w:bookmarkStart w:id="107" w:name="_Toc216705337"/>
+      <w:bookmarkStart w:id="106" w:name="_Toc216719563"/>
       <w:r>
         <w:t>3</w:t>
       </w:r>
@@ -32329,7 +32117,7 @@
       <w:r>
         <w:t>Testing Objectives</w:t>
       </w:r>
-      <w:bookmarkEnd w:id="107"/>
+      <w:bookmarkEnd w:id="106"/>
     </w:p>
     <w:p>
       <w:pPr>
@@ -33072,7 +32860,7 @@
         <w:pStyle w:val="Heading3"/>
         <w:spacing w:line="360" w:lineRule="auto"/>
       </w:pPr>
-      <w:bookmarkStart w:id="108" w:name="_Toc216705338"/>
+      <w:bookmarkStart w:id="107" w:name="_Toc216719564"/>
       <w:r>
         <w:lastRenderedPageBreak/>
         <w:t>3</w:t>
@@ -33083,7 +32871,7 @@
       <w:r>
         <w:t>Test Scenario</w:t>
       </w:r>
-      <w:bookmarkEnd w:id="108"/>
+      <w:bookmarkEnd w:id="107"/>
       <w:r>
         <w:t xml:space="preserve"> </w:t>
       </w:r>
@@ -33097,7 +32885,7 @@
           <w:szCs w:val="26"/>
         </w:rPr>
       </w:pPr>
-      <w:bookmarkStart w:id="109" w:name="_Toc216705339"/>
+      <w:bookmarkStart w:id="108" w:name="_Toc216719565"/>
       <w:r>
         <w:t>3.2.1</w:t>
       </w:r>
@@ -33114,7 +32902,7 @@
         </w:rPr>
         <w:t>Functional Testing</w:t>
       </w:r>
-      <w:bookmarkEnd w:id="109"/>
+      <w:bookmarkEnd w:id="108"/>
     </w:p>
     <w:p>
       <w:pPr>
@@ -33122,7 +32910,7 @@
         <w:keepNext/>
         <w:spacing w:line="360" w:lineRule="auto"/>
       </w:pPr>
-      <w:bookmarkStart w:id="110" w:name="_Toc216446076"/>
+      <w:bookmarkStart w:id="109" w:name="_Toc216446076"/>
       <w:r>
         <w:rPr>
           <w:b/>
@@ -33177,7 +32965,7 @@
       <w:r>
         <w:t xml:space="preserve"> Functional Test Scenarios</w:t>
       </w:r>
-      <w:bookmarkEnd w:id="110"/>
+      <w:bookmarkEnd w:id="109"/>
     </w:p>
     <w:tbl>
       <w:tblPr>
@@ -35439,7 +35227,7 @@
           <w:szCs w:val="26"/>
         </w:rPr>
       </w:pPr>
-      <w:bookmarkStart w:id="111" w:name="_Toc216705340"/>
+      <w:bookmarkStart w:id="110" w:name="_Toc216719566"/>
       <w:r>
         <w:rPr>
           <w:szCs w:val="26"/>
@@ -35452,7 +35240,7 @@
         </w:rPr>
         <w:t>. Non-Functional Testing</w:t>
       </w:r>
-      <w:bookmarkEnd w:id="111"/>
+      <w:bookmarkEnd w:id="110"/>
     </w:p>
     <w:p>
       <w:pPr>
@@ -35463,7 +35251,7 @@
           <w:szCs w:val="26"/>
         </w:rPr>
       </w:pPr>
-      <w:bookmarkStart w:id="112" w:name="_Toc216446077"/>
+      <w:bookmarkStart w:id="111" w:name="_Toc216446077"/>
       <w:r>
         <w:rPr>
           <w:b/>
@@ -35518,7 +35306,7 @@
       <w:r>
         <w:t xml:space="preserve"> Non-Functional Test Scenarios</w:t>
       </w:r>
-      <w:bookmarkEnd w:id="112"/>
+      <w:bookmarkEnd w:id="111"/>
     </w:p>
     <w:tbl>
       <w:tblPr>
@@ -36104,7 +35892,7 @@
         <w:pStyle w:val="Heading4"/>
         <w:spacing w:after="240"/>
       </w:pPr>
-      <w:bookmarkStart w:id="113" w:name="_Toc216705341"/>
+      <w:bookmarkStart w:id="112" w:name="_Toc216719567"/>
       <w:r>
         <w:t>3.2.3</w:t>
       </w:r>
@@ -36126,14 +35914,14 @@
       <w:r>
         <w:t xml:space="preserve"> Security Testing</w:t>
       </w:r>
-      <w:bookmarkEnd w:id="113"/>
+      <w:bookmarkEnd w:id="112"/>
     </w:p>
     <w:p>
       <w:pPr>
         <w:pStyle w:val="Caption"/>
         <w:spacing w:line="360" w:lineRule="auto"/>
       </w:pPr>
-      <w:bookmarkStart w:id="114" w:name="_Toc216446078"/>
+      <w:bookmarkStart w:id="113" w:name="_Toc216446078"/>
       <w:r>
         <w:rPr>
           <w:b/>
@@ -36188,7 +35976,7 @@
       <w:r>
         <w:t xml:space="preserve"> Error Handling and Security Test Scenarios</w:t>
       </w:r>
-      <w:bookmarkEnd w:id="114"/>
+      <w:bookmarkEnd w:id="113"/>
     </w:p>
     <w:tbl>
       <w:tblPr>
@@ -37102,7 +36890,7 @@
           <w:lang w:val="vi-VN"/>
         </w:rPr>
       </w:pPr>
-      <w:bookmarkStart w:id="115" w:name="_Toc216705342"/>
+      <w:bookmarkStart w:id="114" w:name="_Toc216719568"/>
       <w:r>
         <w:rPr>
           <w:szCs w:val="26"/>
@@ -37122,7 +36910,7 @@
         </w:rPr>
         <w:t>Testing Environment</w:t>
       </w:r>
-      <w:bookmarkEnd w:id="115"/>
+      <w:bookmarkEnd w:id="114"/>
     </w:p>
     <w:p>
       <w:pPr>
@@ -37291,7 +37079,7 @@
         <w:keepNext/>
         <w:spacing w:line="360" w:lineRule="auto"/>
       </w:pPr>
-      <w:bookmarkStart w:id="116" w:name="_Toc216446079"/>
+      <w:bookmarkStart w:id="115" w:name="_Toc216446079"/>
       <w:r>
         <w:rPr>
           <w:b/>
@@ -37346,7 +37134,7 @@
       <w:r>
         <w:t xml:space="preserve"> Hardware specifications</w:t>
       </w:r>
-      <w:bookmarkEnd w:id="116"/>
+      <w:bookmarkEnd w:id="115"/>
       <w:r>
         <w:t xml:space="preserve"> </w:t>
       </w:r>
@@ -37884,7 +37672,7 @@
         <w:pStyle w:val="Heading3"/>
         <w:spacing w:line="360" w:lineRule="auto"/>
       </w:pPr>
-      <w:bookmarkStart w:id="117" w:name="_Toc216705343"/>
+      <w:bookmarkStart w:id="116" w:name="_Toc216719569"/>
       <w:r>
         <w:t>3</w:t>
       </w:r>
@@ -37897,21 +37685,21 @@
       <w:r>
         <w:t>. Test Results</w:t>
       </w:r>
-      <w:bookmarkEnd w:id="117"/>
+      <w:bookmarkEnd w:id="116"/>
     </w:p>
     <w:p>
       <w:pPr>
         <w:pStyle w:val="Heading4"/>
         <w:spacing w:line="360" w:lineRule="auto"/>
       </w:pPr>
-      <w:bookmarkStart w:id="118" w:name="_Toc216705344"/>
+      <w:bookmarkStart w:id="117" w:name="_Toc216719570"/>
       <w:r>
         <w:t>3.3.1</w:t>
       </w:r>
       <w:r>
         <w:t>. Mushroom Identifier Function</w:t>
       </w:r>
-      <w:bookmarkEnd w:id="118"/>
+      <w:bookmarkEnd w:id="117"/>
       <w:r>
         <w:t xml:space="preserve"> </w:t>
       </w:r>
@@ -37922,7 +37710,7 @@
         <w:keepNext/>
         <w:spacing w:line="360" w:lineRule="auto"/>
       </w:pPr>
-      <w:bookmarkStart w:id="119" w:name="_Toc216446080"/>
+      <w:bookmarkStart w:id="118" w:name="_Toc216446080"/>
       <w:r>
         <w:rPr>
           <w:b/>
@@ -37977,7 +37765,7 @@
       <w:r>
         <w:t xml:space="preserve"> Mushroom Identifier Function test results</w:t>
       </w:r>
-      <w:bookmarkEnd w:id="119"/>
+      <w:bookmarkEnd w:id="118"/>
       <w:r>
         <w:t xml:space="preserve"> </w:t>
       </w:r>
@@ -40135,7 +39923,6 @@
           <w:szCs w:val="20"/>
         </w:rPr>
       </w:pPr>
-      <w:bookmarkStart w:id="120" w:name="_Toc216705345"/>
       <w:r>
         <w:br w:type="page"/>
       </w:r>
@@ -40144,6 +39931,7 @@
       <w:pPr>
         <w:pStyle w:val="Heading4"/>
       </w:pPr>
+      <w:bookmarkStart w:id="119" w:name="_Toc216719571"/>
       <w:r>
         <w:lastRenderedPageBreak/>
         <w:t>3.3.2</w:t>
@@ -40154,14 +39942,14 @@
         </w:rPr>
         <w:t>. History Function</w:t>
       </w:r>
-      <w:bookmarkEnd w:id="120"/>
+      <w:bookmarkEnd w:id="119"/>
     </w:p>
     <w:p>
       <w:pPr>
         <w:pStyle w:val="Caption"/>
         <w:spacing w:line="360" w:lineRule="auto"/>
       </w:pPr>
-      <w:bookmarkStart w:id="121" w:name="_Toc216446081"/>
+      <w:bookmarkStart w:id="120" w:name="_Toc216446081"/>
       <w:r>
         <w:rPr>
           <w:b/>
@@ -40216,7 +40004,7 @@
       <w:r>
         <w:t xml:space="preserve"> History Function test results</w:t>
       </w:r>
-      <w:bookmarkEnd w:id="121"/>
+      <w:bookmarkEnd w:id="120"/>
     </w:p>
     <w:tbl>
       <w:tblPr>
@@ -41128,12 +40916,12 @@
           <w:szCs w:val="20"/>
         </w:rPr>
       </w:pPr>
-      <w:bookmarkStart w:id="122" w:name="_Toc216705346"/>
     </w:p>
     <w:p>
       <w:pPr>
         <w:pStyle w:val="Heading4"/>
       </w:pPr>
+      <w:bookmarkStart w:id="121" w:name="_Toc216719572"/>
       <w:r>
         <w:t>3.3.3</w:t>
       </w:r>
@@ -41143,7 +40931,7 @@
         </w:rPr>
         <w:t>. Search Function</w:t>
       </w:r>
-      <w:bookmarkEnd w:id="122"/>
+      <w:bookmarkEnd w:id="121"/>
       <w:r>
         <w:rPr>
           <w:lang w:val="vi-VN"/>
@@ -41156,7 +40944,7 @@
         <w:pStyle w:val="Caption"/>
         <w:spacing w:line="360" w:lineRule="auto"/>
       </w:pPr>
-      <w:bookmarkStart w:id="123" w:name="_Toc216446082"/>
+      <w:bookmarkStart w:id="122" w:name="_Toc216446082"/>
       <w:r>
         <w:rPr>
           <w:b/>
@@ -41211,7 +40999,7 @@
       <w:r>
         <w:t xml:space="preserve"> Search Function test results</w:t>
       </w:r>
-      <w:bookmarkEnd w:id="123"/>
+      <w:bookmarkEnd w:id="122"/>
     </w:p>
     <w:tbl>
       <w:tblPr>
@@ -42021,7 +41809,6 @@
           <w:szCs w:val="20"/>
         </w:rPr>
       </w:pPr>
-      <w:bookmarkStart w:id="124" w:name="_Toc216705347"/>
       <w:r>
         <w:br w:type="page"/>
       </w:r>
@@ -42030,6 +41817,7 @@
       <w:pPr>
         <w:pStyle w:val="Heading4"/>
       </w:pPr>
+      <w:bookmarkStart w:id="123" w:name="_Toc216719573"/>
       <w:r>
         <w:lastRenderedPageBreak/>
         <w:t>3.3.4</w:t>
@@ -42037,14 +41825,14 @@
       <w:r>
         <w:t>. Forage Map Function</w:t>
       </w:r>
-      <w:bookmarkEnd w:id="124"/>
+      <w:bookmarkEnd w:id="123"/>
     </w:p>
     <w:p>
       <w:pPr>
         <w:pStyle w:val="Caption"/>
         <w:spacing w:line="360" w:lineRule="auto"/>
       </w:pPr>
-      <w:bookmarkStart w:id="125" w:name="_Toc216446083"/>
+      <w:bookmarkStart w:id="124" w:name="_Toc216446083"/>
       <w:r>
         <w:rPr>
           <w:b/>
@@ -42099,7 +41887,7 @@
       <w:r>
         <w:t xml:space="preserve"> Forage Map Function test results</w:t>
       </w:r>
-      <w:bookmarkEnd w:id="125"/>
+      <w:bookmarkEnd w:id="124"/>
     </w:p>
     <w:tbl>
       <w:tblPr>
@@ -43457,8 +43245,8 @@
         <w:pStyle w:val="Heading1"/>
         <w:spacing w:line="276" w:lineRule="auto"/>
       </w:pPr>
-      <w:bookmarkStart w:id="126" w:name="_Toc214470888"/>
-      <w:bookmarkStart w:id="127" w:name="_Toc216705348"/>
+      <w:bookmarkStart w:id="125" w:name="_Toc214470888"/>
+      <w:bookmarkStart w:id="126" w:name="_Toc216719574"/>
       <w:r>
         <w:lastRenderedPageBreak/>
         <w:t xml:space="preserve">CHAPTER </w:t>
@@ -43469,20 +43257,20 @@
       <w:r>
         <w:t>: CONCLUSION AND DEVELOPMENT DIRECTION</w:t>
       </w:r>
+      <w:bookmarkEnd w:id="125"/>
       <w:bookmarkEnd w:id="126"/>
+    </w:p>
+    <w:p>
+      <w:pPr>
+        <w:pStyle w:val="Heading2"/>
+      </w:pPr>
+      <w:bookmarkStart w:id="127" w:name="_Toc214470889"/>
+      <w:bookmarkStart w:id="128" w:name="_Toc216719575"/>
+      <w:r>
+        <w:t>1. CONCLUSION</w:t>
+      </w:r>
       <w:bookmarkEnd w:id="127"/>
-    </w:p>
-    <w:p>
-      <w:pPr>
-        <w:pStyle w:val="Heading2"/>
-      </w:pPr>
-      <w:bookmarkStart w:id="128" w:name="_Toc214470889"/>
-      <w:bookmarkStart w:id="129" w:name="_Toc216705349"/>
-      <w:r>
-        <w:t>1. CONCLUSION</w:t>
-      </w:r>
       <w:bookmarkEnd w:id="128"/>
-      <w:bookmarkEnd w:id="129"/>
     </w:p>
     <w:p>
       <w:pPr>
@@ -43890,13 +43678,13 @@
         </w:numPr>
         <w:ind w:left="576" w:hanging="576"/>
       </w:pPr>
-      <w:bookmarkStart w:id="130" w:name="_Toc214470890"/>
-      <w:bookmarkStart w:id="131" w:name="_Toc216705350"/>
+      <w:bookmarkStart w:id="129" w:name="_Toc214470890"/>
+      <w:bookmarkStart w:id="130" w:name="_Toc216719576"/>
       <w:r>
         <w:t>2. DEVELOPMENT DIRECTION</w:t>
       </w:r>
+      <w:bookmarkEnd w:id="129"/>
       <w:bookmarkEnd w:id="130"/>
-      <w:bookmarkEnd w:id="131"/>
     </w:p>
     <w:p>
       <w:pPr>
@@ -44342,7 +44130,7 @@
       <w:pPr>
         <w:suppressAutoHyphens w:val="0"/>
       </w:pPr>
-      <w:bookmarkStart w:id="132" w:name="_Toc214470891"/>
+      <w:bookmarkStart w:id="131" w:name="_Toc214470891"/>
       <w:r>
         <w:br w:type="page"/>
       </w:r>
@@ -44351,13 +44139,13 @@
       <w:pPr>
         <w:pStyle w:val="Heading1"/>
       </w:pPr>
-      <w:bookmarkStart w:id="133" w:name="_Toc216705351"/>
+      <w:bookmarkStart w:id="132" w:name="_Toc216719577"/>
       <w:r>
         <w:lastRenderedPageBreak/>
         <w:t>REFERENCE</w:t>
       </w:r>
+      <w:bookmarkEnd w:id="131"/>
       <w:bookmarkEnd w:id="132"/>
-      <w:bookmarkEnd w:id="133"/>
     </w:p>
     <w:p>
       <w:pPr>
@@ -44381,7 +44169,7 @@
         </w:rPr>
         <w:t xml:space="preserve">M. Rombach and D. L. Dean, “Exploring Key Factors Driving Urban Foraging Behavior in Garden and Non-Garden Locations,” Foods, vol. 12, no. 5, p. 1032, Feb. 2023. [Online]. Available: </w:t>
       </w:r>
-      <w:hyperlink r:id="rId43" w:history="1">
+      <w:hyperlink r:id="rId42" w:history="1">
         <w:r>
           <w:rPr>
             <w:rStyle w:val="Hyperlink"/>
@@ -44423,7 +44211,7 @@
         </w:rPr>
         <w:t xml:space="preserve">Next Vision Limited, "Picture Mushroom - Mushroom ID," Google Play. Nov. 2025. [Online]. Available: </w:t>
       </w:r>
-      <w:hyperlink r:id="rId44" w:history="1">
+      <w:hyperlink r:id="rId43" w:history="1">
         <w:r>
           <w:rPr>
             <w:rStyle w:val="Hyperlink"/>
@@ -44465,7 +44253,7 @@
         </w:rPr>
         <w:t xml:space="preserve">Milandroid, "Mushroomizer,". Nov. 2025. [Online]. Available: </w:t>
       </w:r>
-      <w:hyperlink r:id="rId45" w:history="1">
+      <w:hyperlink r:id="rId44" w:history="1">
         <w:r>
           <w:rPr>
             <w:rStyle w:val="Hyperlink"/>
@@ -44515,7 +44303,7 @@
         </w:rPr>
         <w:t xml:space="preserve">SQLite Consortium, 2025. [Online]. Available: </w:t>
       </w:r>
-      <w:hyperlink r:id="rId46" w:history="1">
+      <w:hyperlink r:id="rId45" w:history="1">
         <w:r>
           <w:rPr>
             <w:rStyle w:val="Hyperlink"/>
@@ -44557,7 +44345,7 @@
         </w:rPr>
         <w:t xml:space="preserve">OpenStreetMap Foundation, "About OpenStreetMap," Nov. 2025.  [Online]. Available: </w:t>
       </w:r>
-      <w:hyperlink r:id="rId47" w:history="1">
+      <w:hyperlink r:id="rId46" w:history="1">
         <w:r>
           <w:rPr>
             <w:rStyle w:val="Hyperlink"/>
@@ -44607,7 +44395,7 @@
         </w:rPr>
         <w:t xml:space="preserve">PyTorch Foundation, "PyTorch," Nov. 2025. [Online]. Available: </w:t>
       </w:r>
-      <w:hyperlink r:id="rId48" w:history="1">
+      <w:hyperlink r:id="rId47" w:history="1">
         <w:r>
           <w:rPr>
             <w:rStyle w:val="Hyperlink"/>
@@ -44649,7 +44437,7 @@
         </w:rPr>
         <w:t xml:space="preserve">Hugging Face, “Transformers Documentation,” Nov. 2025. [Online]. Available: </w:t>
       </w:r>
-      <w:hyperlink r:id="rId49" w:history="1">
+      <w:hyperlink r:id="rId48" w:history="1">
         <w:r>
           <w:rPr>
             <w:rStyle w:val="Hyperlink"/>
@@ -44699,7 +44487,7 @@
         </w:rPr>
         <w:t xml:space="preserve">NVIDIA, “CUDA Toolkit Documentation,” Nov. 2025. [Online]. Available: </w:t>
       </w:r>
-      <w:hyperlink r:id="rId50" w:history="1">
+      <w:hyperlink r:id="rId49" w:history="1">
         <w:r>
           <w:rPr>
             <w:rStyle w:val="Hyperlink"/>
@@ -44749,7 +44537,7 @@
         </w:rPr>
         <w:t xml:space="preserve">A. Buslaev, V. Iglovikov, E. Khvedchenya, A. Parinov, M. Druzhinin, and A. Kalinin, "Albumentations: Fast and Flexible Image Augmentations," Information, vol. 11, no. 2, p. 125, Feb. 2020. [Online]. Available: </w:t>
       </w:r>
-      <w:hyperlink r:id="rId51" w:history="1">
+      <w:hyperlink r:id="rId50" w:history="1">
         <w:r>
           <w:rPr>
             <w:rStyle w:val="Hyperlink"/>
@@ -44791,7 +44579,7 @@
         </w:rPr>
         <w:t xml:space="preserve">Matplotlib Development Team, "Matplotlib — Visualization with Python," Nov. 2025, [Online]. Available: </w:t>
       </w:r>
-      <w:hyperlink r:id="rId52" w:history="1">
+      <w:hyperlink r:id="rId51" w:history="1">
         <w:r>
           <w:rPr>
             <w:rStyle w:val="Hyperlink"/>
@@ -44841,7 +44629,7 @@
         </w:rPr>
         <w:t xml:space="preserve">Lightning AI, “Lightning AI Getting Started,” Nov. 2025. [Online]. Available: </w:t>
       </w:r>
-      <w:hyperlink r:id="rId53" w:history="1">
+      <w:hyperlink r:id="rId52" w:history="1">
         <w:r>
           <w:rPr>
             <w:rStyle w:val="Hyperlink"/>
@@ -44883,7 +44671,7 @@
         </w:rPr>
         <w:t xml:space="preserve">Lightning AI, “LitServe Home,” Nov. 2025. [Online]. Available: </w:t>
       </w:r>
-      <w:hyperlink r:id="rId54" w:history="1">
+      <w:hyperlink r:id="rId53" w:history="1">
         <w:r>
           <w:rPr>
             <w:rStyle w:val="Hyperlink"/>
@@ -44925,7 +44713,7 @@
         </w:rPr>
         <w:t xml:space="preserve">T. Ramírez, “FastAPI — Documentation,” Nov. 2025. [Online]. Available: </w:t>
       </w:r>
-      <w:hyperlink r:id="rId55" w:history="1">
+      <w:hyperlink r:id="rId54" w:history="1">
         <w:r>
           <w:rPr>
             <w:rStyle w:val="Hyperlink"/>
@@ -44975,7 +44763,7 @@
         </w:rPr>
         <w:t xml:space="preserve">Y. LeCun, L. Bottou, Y. Bengio, and P. Haffner, “Gradient-based learning applied to document recognition,” Proc. IEEE, vol. 86, no. 11, pp. 2278–2324, Nov. 1998. [Online]. Available: </w:t>
       </w:r>
-      <w:hyperlink r:id="rId56" w:history="1">
+      <w:hyperlink r:id="rId55" w:history="1">
         <w:r>
           <w:rPr>
             <w:rStyle w:val="Hyperlink"/>
@@ -45018,7 +44806,7 @@
         <w:lastRenderedPageBreak/>
         <w:t xml:space="preserve">A Kumar, “Different Types of CNN Architectures Explained: Examples”, Nov. 4, 2023. [Online]. Available: </w:t>
       </w:r>
-      <w:hyperlink r:id="rId57" w:history="1">
+      <w:hyperlink r:id="rId56" w:history="1">
         <w:r>
           <w:rPr>
             <w:rStyle w:val="Hyperlink"/>
@@ -45060,7 +44848,7 @@
         </w:rPr>
         <w:t xml:space="preserve">A. Dosovitskiy et al., "An Image is Worth 16x16 Words: Transformers for Image Recognition at Scale,", Oct. 22, 2020. [Online]. Available: </w:t>
       </w:r>
-      <w:hyperlink r:id="rId58" w:history="1">
+      <w:hyperlink r:id="rId57" w:history="1">
         <w:r>
           <w:rPr>
             <w:rStyle w:val="Hyperlink"/>
@@ -45102,7 +44890,7 @@
         </w:rPr>
         <w:t xml:space="preserve">GeeksForGeeks, "Vision Transformer (ViT) Architecture”, Jul. 23, 2025. [Online]. Available:  </w:t>
       </w:r>
-      <w:hyperlink r:id="rId59" w:history="1">
+      <w:hyperlink r:id="rId58" w:history="1">
         <w:r>
           <w:rPr>
             <w:rStyle w:val="Hyperlink"/>
@@ -45144,7 +44932,7 @@
         </w:rPr>
         <w:t xml:space="preserve">D. Onishchenko. (2023) Mushrooms images classification 215 [Dataset]. Kaggle. Sep. 2025. [Online]. Available: </w:t>
       </w:r>
-      <w:hyperlink r:id="rId60" w:history="1">
+      <w:hyperlink r:id="rId59" w:history="1">
         <w:r>
           <w:rPr>
             <w:rStyle w:val="Hyperlink"/>
@@ -45194,7 +44982,7 @@
         </w:rPr>
         <w:t xml:space="preserve">Wild Food UK, Wild Food UK - Foraging trips and courses, UK. Sep. 2025. [Online]. Available: </w:t>
       </w:r>
-      <w:hyperlink r:id="rId61" w:history="1">
+      <w:hyperlink r:id="rId60" w:history="1">
         <w:r>
           <w:rPr>
             <w:rStyle w:val="Hyperlink"/>
@@ -45215,8 +45003,8 @@
       </w:r>
     </w:p>
     <w:sectPr>
-      <w:headerReference w:type="default" r:id="rId62"/>
-      <w:footerReference w:type="default" r:id="rId63"/>
+      <w:headerReference w:type="default" r:id="rId61"/>
+      <w:footerReference w:type="default" r:id="rId62"/>
       <w:pgSz w:w="11906" w:h="16838" w:code="9"/>
       <w:pgMar w:top="1701" w:right="1134" w:bottom="1701" w:left="1985" w:header="720" w:footer="720" w:gutter="0"/>
       <w:pgNumType w:start="1"/>
@@ -45657,6 +45445,119 @@
     </w:lvl>
   </w:abstractNum>
   <w:abstractNum w:abstractNumId="2" w15:restartNumberingAfterBreak="0">
+    <w:nsid w:val="06924AA2"/>
+    <w:multiLevelType w:val="hybridMultilevel"/>
+    <w:tmpl w:val="CD76B67C"/>
+    <w:lvl w:ilvl="0" w:tplc="04090001">
+      <w:start w:val="1"/>
+      <w:numFmt w:val="bullet"/>
+      <w:lvlText w:val=""/>
+      <w:lvlJc w:val="left"/>
+      <w:pPr>
+        <w:ind w:left="720" w:hanging="360"/>
+      </w:pPr>
+      <w:rPr>
+        <w:rFonts w:ascii="Symbol" w:hAnsi="Symbol" w:hint="default"/>
+      </w:rPr>
+    </w:lvl>
+    <w:lvl w:ilvl="1" w:tplc="04090003" w:tentative="1">
+      <w:start w:val="1"/>
+      <w:numFmt w:val="bullet"/>
+      <w:lvlText w:val="o"/>
+      <w:lvlJc w:val="left"/>
+      <w:pPr>
+        <w:ind w:left="1440" w:hanging="360"/>
+      </w:pPr>
+      <w:rPr>
+        <w:rFonts w:ascii="Courier New" w:hAnsi="Courier New" w:cs="Courier New" w:hint="default"/>
+      </w:rPr>
+    </w:lvl>
+    <w:lvl w:ilvl="2" w:tplc="04090005" w:tentative="1">
+      <w:start w:val="1"/>
+      <w:numFmt w:val="bullet"/>
+      <w:lvlText w:val=""/>
+      <w:lvlJc w:val="left"/>
+      <w:pPr>
+        <w:ind w:left="2160" w:hanging="360"/>
+      </w:pPr>
+      <w:rPr>
+        <w:rFonts w:ascii="Wingdings" w:hAnsi="Wingdings" w:hint="default"/>
+      </w:rPr>
+    </w:lvl>
+    <w:lvl w:ilvl="3" w:tplc="04090001" w:tentative="1">
+      <w:start w:val="1"/>
+      <w:numFmt w:val="bullet"/>
+      <w:lvlText w:val=""/>
+      <w:lvlJc w:val="left"/>
+      <w:pPr>
+        <w:ind w:left="2880" w:hanging="360"/>
+      </w:pPr>
+      <w:rPr>
+        <w:rFonts w:ascii="Symbol" w:hAnsi="Symbol" w:hint="default"/>
+      </w:rPr>
+    </w:lvl>
+    <w:lvl w:ilvl="4" w:tplc="04090003" w:tentative="1">
+      <w:start w:val="1"/>
+      <w:numFmt w:val="bullet"/>
+      <w:lvlText w:val="o"/>
+      <w:lvlJc w:val="left"/>
+      <w:pPr>
+        <w:ind w:left="3600" w:hanging="360"/>
+      </w:pPr>
+      <w:rPr>
+        <w:rFonts w:ascii="Courier New" w:hAnsi="Courier New" w:cs="Courier New" w:hint="default"/>
+      </w:rPr>
+    </w:lvl>
+    <w:lvl w:ilvl="5" w:tplc="04090005" w:tentative="1">
+      <w:start w:val="1"/>
+      <w:numFmt w:val="bullet"/>
+      <w:lvlText w:val=""/>
+      <w:lvlJc w:val="left"/>
+      <w:pPr>
+        <w:ind w:left="4320" w:hanging="360"/>
+      </w:pPr>
+      <w:rPr>
+        <w:rFonts w:ascii="Wingdings" w:hAnsi="Wingdings" w:hint="default"/>
+      </w:rPr>
+    </w:lvl>
+    <w:lvl w:ilvl="6" w:tplc="04090001" w:tentative="1">
+      <w:start w:val="1"/>
+      <w:numFmt w:val="bullet"/>
+      <w:lvlText w:val=""/>
+      <w:lvlJc w:val="left"/>
+      <w:pPr>
+        <w:ind w:left="5040" w:hanging="360"/>
+      </w:pPr>
+      <w:rPr>
+        <w:rFonts w:ascii="Symbol" w:hAnsi="Symbol" w:hint="default"/>
+      </w:rPr>
+    </w:lvl>
+    <w:lvl w:ilvl="7" w:tplc="04090003" w:tentative="1">
+      <w:start w:val="1"/>
+      <w:numFmt w:val="bullet"/>
+      <w:lvlText w:val="o"/>
+      <w:lvlJc w:val="left"/>
+      <w:pPr>
+        <w:ind w:left="5760" w:hanging="360"/>
+      </w:pPr>
+      <w:rPr>
+        <w:rFonts w:ascii="Courier New" w:hAnsi="Courier New" w:cs="Courier New" w:hint="default"/>
+      </w:rPr>
+    </w:lvl>
+    <w:lvl w:ilvl="8" w:tplc="04090005" w:tentative="1">
+      <w:start w:val="1"/>
+      <w:numFmt w:val="bullet"/>
+      <w:lvlText w:val=""/>
+      <w:lvlJc w:val="left"/>
+      <w:pPr>
+        <w:ind w:left="6480" w:hanging="360"/>
+      </w:pPr>
+      <w:rPr>
+        <w:rFonts w:ascii="Wingdings" w:hAnsi="Wingdings" w:hint="default"/>
+      </w:rPr>
+    </w:lvl>
+  </w:abstractNum>
+  <w:abstractNum w:abstractNumId="3" w15:restartNumberingAfterBreak="0">
     <w:nsid w:val="088D367F"/>
     <w:multiLevelType w:val="hybridMultilevel"/>
     <w:tmpl w:val="CA9C5FEE"/>
@@ -45769,7 +45670,7 @@
       </w:rPr>
     </w:lvl>
   </w:abstractNum>
-  <w:abstractNum w:abstractNumId="3" w15:restartNumberingAfterBreak="0">
+  <w:abstractNum w:abstractNumId="4" w15:restartNumberingAfterBreak="0">
     <w:nsid w:val="0C4571E3"/>
     <w:multiLevelType w:val="hybridMultilevel"/>
     <w:tmpl w:val="D23AA034"/>
@@ -45882,7 +45783,7 @@
       </w:rPr>
     </w:lvl>
   </w:abstractNum>
-  <w:abstractNum w:abstractNumId="4" w15:restartNumberingAfterBreak="0">
+  <w:abstractNum w:abstractNumId="5" w15:restartNumberingAfterBreak="0">
     <w:nsid w:val="0D192273"/>
     <w:multiLevelType w:val="multilevel"/>
     <w:tmpl w:val="55F2B686"/>
@@ -45995,7 +45896,7 @@
       </w:pPr>
     </w:lvl>
   </w:abstractNum>
-  <w:abstractNum w:abstractNumId="5" w15:restartNumberingAfterBreak="0">
+  <w:abstractNum w:abstractNumId="6" w15:restartNumberingAfterBreak="0">
     <w:nsid w:val="10AF47FC"/>
     <w:multiLevelType w:val="hybridMultilevel"/>
     <w:tmpl w:val="8F6CBBF0"/>
@@ -46108,7 +46009,7 @@
       </w:rPr>
     </w:lvl>
   </w:abstractNum>
-  <w:abstractNum w:abstractNumId="6" w15:restartNumberingAfterBreak="0">
+  <w:abstractNum w:abstractNumId="7" w15:restartNumberingAfterBreak="0">
     <w:nsid w:val="21FB4A04"/>
     <w:multiLevelType w:val="multilevel"/>
     <w:tmpl w:val="5BF4235A"/>
@@ -46221,7 +46122,7 @@
       </w:pPr>
     </w:lvl>
   </w:abstractNum>
-  <w:abstractNum w:abstractNumId="7" w15:restartNumberingAfterBreak="0">
+  <w:abstractNum w:abstractNumId="8" w15:restartNumberingAfterBreak="0">
     <w:nsid w:val="4A5D089E"/>
     <w:multiLevelType w:val="multilevel"/>
     <w:tmpl w:val="82CC712E"/>
@@ -46370,7 +46271,7 @@
       </w:rPr>
     </w:lvl>
   </w:abstractNum>
-  <w:abstractNum w:abstractNumId="8" w15:restartNumberingAfterBreak="0">
+  <w:abstractNum w:abstractNumId="9" w15:restartNumberingAfterBreak="0">
     <w:nsid w:val="4C6B5751"/>
     <w:multiLevelType w:val="multilevel"/>
     <w:tmpl w:val="066226E4"/>
@@ -46487,7 +46388,7 @@
       </w:pPr>
     </w:lvl>
   </w:abstractNum>
-  <w:abstractNum w:abstractNumId="9" w15:restartNumberingAfterBreak="0">
+  <w:abstractNum w:abstractNumId="10" w15:restartNumberingAfterBreak="0">
     <w:nsid w:val="551C5B0B"/>
     <w:multiLevelType w:val="hybridMultilevel"/>
     <w:tmpl w:val="E80E2078"/>
@@ -46602,7 +46503,7 @@
       </w:rPr>
     </w:lvl>
   </w:abstractNum>
-  <w:abstractNum w:abstractNumId="10" w15:restartNumberingAfterBreak="0">
+  <w:abstractNum w:abstractNumId="11" w15:restartNumberingAfterBreak="0">
     <w:nsid w:val="57466552"/>
     <w:multiLevelType w:val="hybridMultilevel"/>
     <w:tmpl w:val="95D0D292"/>
@@ -46717,7 +46618,7 @@
       </w:rPr>
     </w:lvl>
   </w:abstractNum>
-  <w:abstractNum w:abstractNumId="11" w15:restartNumberingAfterBreak="0">
+  <w:abstractNum w:abstractNumId="12" w15:restartNumberingAfterBreak="0">
     <w:nsid w:val="57A64E61"/>
     <w:multiLevelType w:val="hybridMultilevel"/>
     <w:tmpl w:val="FBEC4DF2"/>
@@ -46832,7 +46733,7 @@
       </w:rPr>
     </w:lvl>
   </w:abstractNum>
-  <w:abstractNum w:abstractNumId="12" w15:restartNumberingAfterBreak="0">
+  <w:abstractNum w:abstractNumId="13" w15:restartNumberingAfterBreak="0">
     <w:nsid w:val="5AEB2B38"/>
     <w:multiLevelType w:val="multilevel"/>
     <w:tmpl w:val="33ACD3A4"/>
@@ -46981,7 +46882,7 @@
       </w:rPr>
     </w:lvl>
   </w:abstractNum>
-  <w:abstractNum w:abstractNumId="13" w15:restartNumberingAfterBreak="0">
+  <w:abstractNum w:abstractNumId="14" w15:restartNumberingAfterBreak="0">
     <w:nsid w:val="5B00577A"/>
     <w:multiLevelType w:val="hybridMultilevel"/>
     <w:tmpl w:val="68A02ECE"/>
@@ -47094,7 +46995,7 @@
       </w:rPr>
     </w:lvl>
   </w:abstractNum>
-  <w:abstractNum w:abstractNumId="14" w15:restartNumberingAfterBreak="0">
+  <w:abstractNum w:abstractNumId="15" w15:restartNumberingAfterBreak="0">
     <w:nsid w:val="602962EB"/>
     <w:multiLevelType w:val="multilevel"/>
     <w:tmpl w:val="5276D082"/>
@@ -47243,7 +47144,7 @@
       </w:rPr>
     </w:lvl>
   </w:abstractNum>
-  <w:abstractNum w:abstractNumId="15" w15:restartNumberingAfterBreak="0">
+  <w:abstractNum w:abstractNumId="16" w15:restartNumberingAfterBreak="0">
     <w:nsid w:val="63307B57"/>
     <w:multiLevelType w:val="multilevel"/>
     <w:tmpl w:val="E048B68A"/>
@@ -47356,7 +47257,7 @@
       </w:pPr>
     </w:lvl>
   </w:abstractNum>
-  <w:abstractNum w:abstractNumId="16" w15:restartNumberingAfterBreak="0">
+  <w:abstractNum w:abstractNumId="17" w15:restartNumberingAfterBreak="0">
     <w:nsid w:val="6380745E"/>
     <w:multiLevelType w:val="multilevel"/>
     <w:tmpl w:val="5F50EF2C"/>
@@ -47469,7 +47370,7 @@
       </w:pPr>
     </w:lvl>
   </w:abstractNum>
-  <w:abstractNum w:abstractNumId="17" w15:restartNumberingAfterBreak="0">
+  <w:abstractNum w:abstractNumId="18" w15:restartNumberingAfterBreak="0">
     <w:nsid w:val="63987EF6"/>
     <w:multiLevelType w:val="multilevel"/>
     <w:tmpl w:val="3F7867F8"/>
@@ -47582,7 +47483,7 @@
       </w:pPr>
     </w:lvl>
   </w:abstractNum>
-  <w:abstractNum w:abstractNumId="18" w15:restartNumberingAfterBreak="0">
+  <w:abstractNum w:abstractNumId="19" w15:restartNumberingAfterBreak="0">
     <w:nsid w:val="700072A4"/>
     <w:multiLevelType w:val="hybridMultilevel"/>
     <w:tmpl w:val="8E2E0226"/>
@@ -47695,7 +47596,7 @@
       </w:rPr>
     </w:lvl>
   </w:abstractNum>
-  <w:abstractNum w:abstractNumId="19" w15:restartNumberingAfterBreak="0">
+  <w:abstractNum w:abstractNumId="20" w15:restartNumberingAfterBreak="0">
     <w:nsid w:val="708868E0"/>
     <w:multiLevelType w:val="multilevel"/>
     <w:tmpl w:val="57C44EE0"/>
@@ -47844,7 +47745,7 @@
       </w:rPr>
     </w:lvl>
   </w:abstractNum>
-  <w:abstractNum w:abstractNumId="20" w15:restartNumberingAfterBreak="0">
+  <w:abstractNum w:abstractNumId="21" w15:restartNumberingAfterBreak="0">
     <w:nsid w:val="713C629C"/>
     <w:multiLevelType w:val="hybridMultilevel"/>
     <w:tmpl w:val="A470087C"/>
@@ -47943,61 +47844,64 @@
     <w:abstractNumId w:val="1"/>
   </w:num>
   <w:num w:numId="3" w16cid:durableId="165167937">
+    <w:abstractNumId w:val="11"/>
+  </w:num>
+  <w:num w:numId="4" w16cid:durableId="357781164">
+    <w:abstractNumId w:val="21"/>
+  </w:num>
+  <w:num w:numId="5" w16cid:durableId="2071684659">
+    <w:abstractNumId w:val="3"/>
+  </w:num>
+  <w:num w:numId="6" w16cid:durableId="992182225">
+    <w:abstractNumId w:val="8"/>
+  </w:num>
+  <w:num w:numId="7" w16cid:durableId="1618951776">
+    <w:abstractNumId w:val="15"/>
+  </w:num>
+  <w:num w:numId="8" w16cid:durableId="1483421919">
+    <w:abstractNumId w:val="4"/>
+  </w:num>
+  <w:num w:numId="9" w16cid:durableId="1180854161">
+    <w:abstractNumId w:val="19"/>
+  </w:num>
+  <w:num w:numId="10" w16cid:durableId="2007517180">
+    <w:abstractNumId w:val="14"/>
+  </w:num>
+  <w:num w:numId="11" w16cid:durableId="710347312">
+    <w:abstractNumId w:val="20"/>
+  </w:num>
+  <w:num w:numId="12" w16cid:durableId="652492545">
+    <w:abstractNumId w:val="9"/>
+  </w:num>
+  <w:num w:numId="13" w16cid:durableId="1361198920">
+    <w:abstractNumId w:val="7"/>
+  </w:num>
+  <w:num w:numId="14" w16cid:durableId="1672874935">
+    <w:abstractNumId w:val="6"/>
+  </w:num>
+  <w:num w:numId="15" w16cid:durableId="772479717">
+    <w:abstractNumId w:val="12"/>
+  </w:num>
+  <w:num w:numId="16" w16cid:durableId="1105349550">
+    <w:abstractNumId w:val="13"/>
+  </w:num>
+  <w:num w:numId="17" w16cid:durableId="541985120">
     <w:abstractNumId w:val="10"/>
   </w:num>
-  <w:num w:numId="4" w16cid:durableId="357781164">
-    <w:abstractNumId w:val="20"/>
+  <w:num w:numId="18" w16cid:durableId="1041173561">
+    <w:abstractNumId w:val="5"/>
   </w:num>
-  <w:num w:numId="5" w16cid:durableId="2071684659">
-    <w:abstractNumId w:val="2"/>
-  </w:num>
-  <w:num w:numId="6" w16cid:durableId="992182225">
-    <w:abstractNumId w:val="7"/>
-  </w:num>
-  <w:num w:numId="7" w16cid:durableId="1618951776">
-    <w:abstractNumId w:val="14"/>
-  </w:num>
-  <w:num w:numId="8" w16cid:durableId="1483421919">
-    <w:abstractNumId w:val="3"/>
-  </w:num>
-  <w:num w:numId="9" w16cid:durableId="1180854161">
+  <w:num w:numId="19" w16cid:durableId="2056655803">
     <w:abstractNumId w:val="18"/>
   </w:num>
-  <w:num w:numId="10" w16cid:durableId="2007517180">
-    <w:abstractNumId w:val="13"/>
+  <w:num w:numId="20" w16cid:durableId="297154062">
+    <w:abstractNumId w:val="16"/>
   </w:num>
-  <w:num w:numId="11" w16cid:durableId="710347312">
-    <w:abstractNumId w:val="19"/>
-  </w:num>
-  <w:num w:numId="12" w16cid:durableId="652492545">
-    <w:abstractNumId w:val="8"/>
-  </w:num>
-  <w:num w:numId="13" w16cid:durableId="1361198920">
-    <w:abstractNumId w:val="6"/>
-  </w:num>
-  <w:num w:numId="14" w16cid:durableId="1672874935">
-    <w:abstractNumId w:val="5"/>
-  </w:num>
-  <w:num w:numId="15" w16cid:durableId="772479717">
-    <w:abstractNumId w:val="11"/>
-  </w:num>
-  <w:num w:numId="16" w16cid:durableId="1105349550">
-    <w:abstractNumId w:val="12"/>
-  </w:num>
-  <w:num w:numId="17" w16cid:durableId="541985120">
-    <w:abstractNumId w:val="9"/>
-  </w:num>
-  <w:num w:numId="18" w16cid:durableId="1041173561">
-    <w:abstractNumId w:val="4"/>
-  </w:num>
-  <w:num w:numId="19" w16cid:durableId="2056655803">
+  <w:num w:numId="21" w16cid:durableId="2142920861">
     <w:abstractNumId w:val="17"/>
   </w:num>
-  <w:num w:numId="20" w16cid:durableId="297154062">
-    <w:abstractNumId w:val="15"/>
-  </w:num>
-  <w:num w:numId="21" w16cid:durableId="2142920861">
-    <w:abstractNumId w:val="16"/>
+  <w:num w:numId="22" w16cid:durableId="253054620">
+    <w:abstractNumId w:val="2"/>
   </w:num>
   <w:numIdMacAtCleanup w:val="17"/>
 </w:numbering>
@@ -48395,7 +48299,7 @@
   <w:style w:type="paragraph" w:default="1" w:styleId="Normal">
     <w:name w:val="Normal"/>
     <w:qFormat/>
-    <w:rsid w:val="00DD62AD"/>
+    <w:rsid w:val="00177C9F"/>
     <w:pPr>
       <w:suppressAutoHyphens/>
     </w:pPr>

</xml_diff>